<commit_message>
modifications du journal collectif
</commit_message>
<xml_diff>
--- a/Journal collectif/Documentation-ANIS-KIMI.docx
+++ b/Journal collectif/Documentation-ANIS-KIMI.docx
@@ -1,6 +1,6 @@
 
 <file path=word/document.xml><?xml version="1.0" encoding="utf-8"?>
-<w:document xmlns:wpc="http://schemas.microsoft.com/office/word/2010/wordprocessingCanvas" xmlns:cx="http://schemas.microsoft.com/office/drawing/2014/chartex" xmlns:cx1="http://schemas.microsoft.com/office/drawing/2015/9/8/chartex" xmlns:cx2="http://schemas.microsoft.com/office/drawing/2015/10/21/chartex" xmlns:cx3="http://schemas.microsoft.com/office/drawing/2016/5/9/chartex" xmlns:cx4="http://schemas.microsoft.com/office/drawing/2016/5/10/chartex" xmlns:cx5="http://schemas.microsoft.com/office/drawing/2016/5/11/chartex" xmlns:cx6="http://schemas.microsoft.com/office/drawing/2016/5/12/chartex" xmlns:cx7="http://schemas.microsoft.com/office/drawing/2016/5/13/chartex" xmlns:cx8="http://schemas.microsoft.com/office/drawing/2016/5/14/chartex" xmlns:mc="http://schemas.openxmlformats.org/markup-compatibility/2006" xmlns:aink="http://schemas.microsoft.com/office/drawing/2016/ink" xmlns:am3d="http://schemas.microsoft.com/office/drawing/2017/model3d" xmlns:o="urn:schemas-microsoft-com:office:office" xmlns:oel="http://schemas.microsoft.com/office/2019/extlst" xmlns:r="http://schemas.openxmlformats.org/officeDocument/2006/relationships" xmlns:m="http://schemas.openxmlformats.org/officeDocument/2006/math" xmlns:v="urn:schemas-microsoft-com:vml" xmlns:wp14="http://schemas.microsoft.com/office/word/2010/wordprocessingDrawing" xmlns:wp="http://schemas.openxmlformats.org/drawingml/2006/wordprocessingDrawing" xmlns:w10="urn:schemas-microsoft-com:office:word" xmlns:w="http://schemas.openxmlformats.org/wordprocessingml/2006/main" xmlns:w14="http://schemas.microsoft.com/office/word/2010/wordml" xmlns:w15="http://schemas.microsoft.com/office/word/2012/wordml" xmlns:w16cex="http://schemas.microsoft.com/office/word/2018/wordml/cex" xmlns:w16cid="http://schemas.microsoft.com/office/word/2016/wordml/cid" xmlns:w16="http://schemas.microsoft.com/office/word/2018/wordml" xmlns:w16sdtdh="http://schemas.microsoft.com/office/word/2020/wordml/sdtdatahash" xmlns:w16se="http://schemas.microsoft.com/office/word/2015/wordml/symex" xmlns:wpg="http://schemas.microsoft.com/office/word/2010/wordprocessingGroup" xmlns:wpi="http://schemas.microsoft.com/office/word/2010/wordprocessingInk" xmlns:wne="http://schemas.microsoft.com/office/word/2006/wordml" xmlns:wps="http://schemas.microsoft.com/office/word/2010/wordprocessingShape" mc:Ignorable="w14 w15 w16se w16cid w16 w16cex w16sdtdh wp14">
+<w:document xmlns:wpc="http://schemas.microsoft.com/office/word/2010/wordprocessingCanvas" xmlns:cx="http://schemas.microsoft.com/office/drawing/2014/chartex" xmlns:cx1="http://schemas.microsoft.com/office/drawing/2015/9/8/chartex" xmlns:cx2="http://schemas.microsoft.com/office/drawing/2015/10/21/chartex" xmlns:cx3="http://schemas.microsoft.com/office/drawing/2016/5/9/chartex" xmlns:cx4="http://schemas.microsoft.com/office/drawing/2016/5/10/chartex" xmlns:cx5="http://schemas.microsoft.com/office/drawing/2016/5/11/chartex" xmlns:cx6="http://schemas.microsoft.com/office/drawing/2016/5/12/chartex" xmlns:cx7="http://schemas.microsoft.com/office/drawing/2016/5/13/chartex" xmlns:cx8="http://schemas.microsoft.com/office/drawing/2016/5/14/chartex" xmlns:mc="http://schemas.openxmlformats.org/markup-compatibility/2006" xmlns:aink="http://schemas.microsoft.com/office/drawing/2016/ink" xmlns:am3d="http://schemas.microsoft.com/office/drawing/2017/model3d" xmlns:o="urn:schemas-microsoft-com:office:office" xmlns:oel="http://schemas.microsoft.com/office/2019/extlst" xmlns:r="http://schemas.openxmlformats.org/officeDocument/2006/relationships" xmlns:m="http://schemas.openxmlformats.org/officeDocument/2006/math" xmlns:v="urn:schemas-microsoft-com:vml" xmlns:wp14="http://schemas.microsoft.com/office/word/2010/wordprocessingDrawing" xmlns:wp="http://schemas.openxmlformats.org/drawingml/2006/wordprocessingDrawing" xmlns:w10="urn:schemas-microsoft-com:office:word" xmlns:w="http://schemas.openxmlformats.org/wordprocessingml/2006/main" xmlns:w14="http://schemas.microsoft.com/office/word/2010/wordml" xmlns:w15="http://schemas.microsoft.com/office/word/2012/wordml" xmlns:w16cex="http://schemas.microsoft.com/office/word/2018/wordml/cex" xmlns:w16cid="http://schemas.microsoft.com/office/word/2016/wordml/cid" xmlns:w16="http://schemas.microsoft.com/office/word/2018/wordml" xmlns:w16du="http://schemas.microsoft.com/office/word/2023/wordml/word16du" xmlns:w16sdtdh="http://schemas.microsoft.com/office/word/2020/wordml/sdtdatahash" xmlns:w16se="http://schemas.microsoft.com/office/word/2015/wordml/symex" xmlns:wpg="http://schemas.microsoft.com/office/word/2010/wordprocessingGroup" xmlns:wpi="http://schemas.microsoft.com/office/word/2010/wordprocessingInk" xmlns:wne="http://schemas.microsoft.com/office/word/2006/wordml" xmlns:wps="http://schemas.microsoft.com/office/word/2010/wordprocessingShape" mc:Ignorable="w14 w15 w16se w16cid w16 w16cex w16sdtdh w16du wp14">
   <w:body>
     <w:sdt>
       <w:sdtPr>
@@ -601,6 +601,15 @@
           </w:r>
         </w:p>
         <w:p>
+          <w:pPr>
+            <w:pStyle w:val="TM1"/>
+            <w:tabs>
+              <w:tab w:val="right" w:leader="dot" w:pos="8630"/>
+            </w:tabs>
+            <w:rPr>
+              <w:noProof/>
+            </w:rPr>
+          </w:pPr>
           <w:r>
             <w:fldChar w:fldCharType="begin"/>
           </w:r>
@@ -610,14 +619,337 @@
           <w:r>
             <w:fldChar w:fldCharType="separate"/>
           </w:r>
-          <w:r>
+          <w:hyperlink w:anchor="_Toc167392452" w:history="1">
+            <w:r>
+              <w:rPr>
+                <w:rStyle w:val="Lienhypertexte"/>
+                <w:noProof/>
+              </w:rPr>
+              <w:t>La nature du projet</w:t>
+            </w:r>
+            <w:r>
+              <w:rPr>
+                <w:noProof/>
+                <w:webHidden/>
+              </w:rPr>
+              <w:tab/>
+            </w:r>
+            <w:r>
+              <w:rPr>
+                <w:noProof/>
+                <w:webHidden/>
+              </w:rPr>
+              <w:fldChar w:fldCharType="begin"/>
+            </w:r>
+            <w:r>
+              <w:rPr>
+                <w:noProof/>
+                <w:webHidden/>
+              </w:rPr>
+              <w:instrText xml:space="preserve"> PAGEREF _Toc167392452 \h </w:instrText>
+            </w:r>
+            <w:r>
+              <w:rPr>
+                <w:noProof/>
+                <w:webHidden/>
+              </w:rPr>
+            </w:r>
+            <w:r>
+              <w:rPr>
+                <w:noProof/>
+                <w:webHidden/>
+              </w:rPr>
+              <w:fldChar w:fldCharType="separate"/>
+            </w:r>
+            <w:r>
+              <w:rPr>
+                <w:noProof/>
+                <w:webHidden/>
+              </w:rPr>
+              <w:t>2</w:t>
+            </w:r>
+            <w:r>
+              <w:rPr>
+                <w:noProof/>
+                <w:webHidden/>
+              </w:rPr>
+              <w:fldChar w:fldCharType="end"/>
+            </w:r>
+          </w:hyperlink>
+        </w:p>
+        <w:p>
+          <w:pPr>
+            <w:pStyle w:val="TM1"/>
+            <w:tabs>
+              <w:tab w:val="right" w:leader="dot" w:pos="8630"/>
+            </w:tabs>
             <w:rPr>
-              <w:b/>
-              <w:bCs/>
               <w:noProof/>
             </w:rPr>
-            <w:t>Aucune entrée de table des matières n'a été trouvée.</w:t>
-          </w:r>
+          </w:pPr>
+          <w:hyperlink w:anchor="_Toc167392453" w:history="1">
+            <w:r>
+              <w:rPr>
+                <w:rStyle w:val="Lienhypertexte"/>
+                <w:noProof/>
+              </w:rPr>
+              <w:t>Le modèle de données logique</w:t>
+            </w:r>
+            <w:r>
+              <w:rPr>
+                <w:noProof/>
+                <w:webHidden/>
+              </w:rPr>
+              <w:tab/>
+            </w:r>
+            <w:r>
+              <w:rPr>
+                <w:noProof/>
+                <w:webHidden/>
+              </w:rPr>
+              <w:fldChar w:fldCharType="begin"/>
+            </w:r>
+            <w:r>
+              <w:rPr>
+                <w:noProof/>
+                <w:webHidden/>
+              </w:rPr>
+              <w:instrText xml:space="preserve"> PAGEREF _Toc167392453 \h </w:instrText>
+            </w:r>
+            <w:r>
+              <w:rPr>
+                <w:noProof/>
+                <w:webHidden/>
+              </w:rPr>
+            </w:r>
+            <w:r>
+              <w:rPr>
+                <w:noProof/>
+                <w:webHidden/>
+              </w:rPr>
+              <w:fldChar w:fldCharType="separate"/>
+            </w:r>
+            <w:r>
+              <w:rPr>
+                <w:noProof/>
+                <w:webHidden/>
+              </w:rPr>
+              <w:t>2</w:t>
+            </w:r>
+            <w:r>
+              <w:rPr>
+                <w:noProof/>
+                <w:webHidden/>
+              </w:rPr>
+              <w:fldChar w:fldCharType="end"/>
+            </w:r>
+          </w:hyperlink>
+        </w:p>
+        <w:p>
+          <w:pPr>
+            <w:pStyle w:val="TM1"/>
+            <w:tabs>
+              <w:tab w:val="right" w:leader="dot" w:pos="8630"/>
+            </w:tabs>
+            <w:rPr>
+              <w:noProof/>
+            </w:rPr>
+          </w:pPr>
+          <w:hyperlink w:anchor="_Toc167392454" w:history="1">
+            <w:r>
+              <w:rPr>
+                <w:rStyle w:val="Lienhypertexte"/>
+                <w:noProof/>
+              </w:rPr>
+              <w:t>Les associations du modèle de données</w:t>
+            </w:r>
+            <w:r>
+              <w:rPr>
+                <w:noProof/>
+                <w:webHidden/>
+              </w:rPr>
+              <w:tab/>
+            </w:r>
+            <w:r>
+              <w:rPr>
+                <w:noProof/>
+                <w:webHidden/>
+              </w:rPr>
+              <w:fldChar w:fldCharType="begin"/>
+            </w:r>
+            <w:r>
+              <w:rPr>
+                <w:noProof/>
+                <w:webHidden/>
+              </w:rPr>
+              <w:instrText xml:space="preserve"> PAGEREF _Toc167392454 \h </w:instrText>
+            </w:r>
+            <w:r>
+              <w:rPr>
+                <w:noProof/>
+                <w:webHidden/>
+              </w:rPr>
+            </w:r>
+            <w:r>
+              <w:rPr>
+                <w:noProof/>
+                <w:webHidden/>
+              </w:rPr>
+              <w:fldChar w:fldCharType="separate"/>
+            </w:r>
+            <w:r>
+              <w:rPr>
+                <w:noProof/>
+                <w:webHidden/>
+              </w:rPr>
+              <w:t>2</w:t>
+            </w:r>
+            <w:r>
+              <w:rPr>
+                <w:noProof/>
+                <w:webHidden/>
+              </w:rPr>
+              <w:fldChar w:fldCharType="end"/>
+            </w:r>
+          </w:hyperlink>
+        </w:p>
+        <w:p>
+          <w:pPr>
+            <w:pStyle w:val="TM1"/>
+            <w:tabs>
+              <w:tab w:val="right" w:leader="dot" w:pos="8630"/>
+            </w:tabs>
+            <w:rPr>
+              <w:noProof/>
+            </w:rPr>
+          </w:pPr>
+          <w:hyperlink w:anchor="_Toc167392455" w:history="1">
+            <w:r>
+              <w:rPr>
+                <w:rStyle w:val="Lienhypertexte"/>
+                <w:noProof/>
+              </w:rPr>
+              <w:t>Le croquis des pages du site web</w:t>
+            </w:r>
+            <w:r>
+              <w:rPr>
+                <w:noProof/>
+                <w:webHidden/>
+              </w:rPr>
+              <w:tab/>
+            </w:r>
+            <w:r>
+              <w:rPr>
+                <w:noProof/>
+                <w:webHidden/>
+              </w:rPr>
+              <w:fldChar w:fldCharType="begin"/>
+            </w:r>
+            <w:r>
+              <w:rPr>
+                <w:noProof/>
+                <w:webHidden/>
+              </w:rPr>
+              <w:instrText xml:space="preserve"> PAGEREF _Toc167392455 \h </w:instrText>
+            </w:r>
+            <w:r>
+              <w:rPr>
+                <w:noProof/>
+                <w:webHidden/>
+              </w:rPr>
+            </w:r>
+            <w:r>
+              <w:rPr>
+                <w:noProof/>
+                <w:webHidden/>
+              </w:rPr>
+              <w:fldChar w:fldCharType="separate"/>
+            </w:r>
+            <w:r>
+              <w:rPr>
+                <w:noProof/>
+                <w:webHidden/>
+              </w:rPr>
+              <w:t>2</w:t>
+            </w:r>
+            <w:r>
+              <w:rPr>
+                <w:noProof/>
+                <w:webHidden/>
+              </w:rPr>
+              <w:fldChar w:fldCharType="end"/>
+            </w:r>
+          </w:hyperlink>
+        </w:p>
+        <w:p>
+          <w:pPr>
+            <w:pStyle w:val="TM1"/>
+            <w:tabs>
+              <w:tab w:val="right" w:leader="dot" w:pos="8630"/>
+            </w:tabs>
+            <w:rPr>
+              <w:noProof/>
+            </w:rPr>
+          </w:pPr>
+          <w:hyperlink w:anchor="_Toc167392456" w:history="1">
+            <w:r>
+              <w:rPr>
+                <w:rStyle w:val="Lienhypertexte"/>
+                <w:noProof/>
+              </w:rPr>
+              <w:t>Les fichiers de création de la BDD et du script d’insertion des données</w:t>
+            </w:r>
+            <w:r>
+              <w:rPr>
+                <w:noProof/>
+                <w:webHidden/>
+              </w:rPr>
+              <w:tab/>
+            </w:r>
+            <w:r>
+              <w:rPr>
+                <w:noProof/>
+                <w:webHidden/>
+              </w:rPr>
+              <w:fldChar w:fldCharType="begin"/>
+            </w:r>
+            <w:r>
+              <w:rPr>
+                <w:noProof/>
+                <w:webHidden/>
+              </w:rPr>
+              <w:instrText xml:space="preserve"> PAGEREF _Toc167392456 \h </w:instrText>
+            </w:r>
+            <w:r>
+              <w:rPr>
+                <w:noProof/>
+                <w:webHidden/>
+              </w:rPr>
+            </w:r>
+            <w:r>
+              <w:rPr>
+                <w:noProof/>
+                <w:webHidden/>
+              </w:rPr>
+              <w:fldChar w:fldCharType="separate"/>
+            </w:r>
+            <w:r>
+              <w:rPr>
+                <w:noProof/>
+                <w:webHidden/>
+              </w:rPr>
+              <w:t>2</w:t>
+            </w:r>
+            <w:r>
+              <w:rPr>
+                <w:noProof/>
+                <w:webHidden/>
+              </w:rPr>
+              <w:fldChar w:fldCharType="end"/>
+            </w:r>
+          </w:hyperlink>
+        </w:p>
+        <w:p>
           <w:r>
             <w:rPr>
               <w:b/>
@@ -640,6 +972,7 @@
         <w:pStyle w:val="Titre1"/>
       </w:pPr>
       <w:bookmarkStart w:id="0" w:name="_Toc70666866"/>
+      <w:bookmarkStart w:id="1" w:name="_Toc167392452"/>
       <w:r>
         <w:lastRenderedPageBreak/>
         <w:t>La n</w:t>
@@ -648,6 +981,7 @@
         <w:t>ature du projet</w:t>
       </w:r>
       <w:bookmarkEnd w:id="0"/>
+      <w:bookmarkEnd w:id="1"/>
     </w:p>
     <w:p/>
     <w:p/>
@@ -655,40 +989,45 @@
       <w:pPr>
         <w:pStyle w:val="Titre1"/>
       </w:pPr>
-      <w:bookmarkStart w:id="1" w:name="_Toc70666867"/>
+      <w:bookmarkStart w:id="2" w:name="_Toc70666867"/>
+      <w:bookmarkStart w:id="3" w:name="_Toc167392453"/>
       <w:r>
         <w:t>Le m</w:t>
       </w:r>
       <w:r>
         <w:t>odèle de données logique</w:t>
       </w:r>
-      <w:bookmarkEnd w:id="1"/>
+      <w:bookmarkEnd w:id="2"/>
+      <w:bookmarkEnd w:id="3"/>
     </w:p>
     <w:p/>
     <w:p>
       <w:pPr>
         <w:pStyle w:val="Titre1"/>
       </w:pPr>
+      <w:bookmarkStart w:id="4" w:name="_Toc167392454"/>
       <w:r>
         <w:t>Les a</w:t>
       </w:r>
       <w:r>
         <w:t>ssociations du modèle de données</w:t>
       </w:r>
+      <w:bookmarkEnd w:id="4"/>
     </w:p>
     <w:p/>
     <w:p>
       <w:pPr>
         <w:pStyle w:val="Titre1"/>
       </w:pPr>
-      <w:bookmarkStart w:id="2" w:name="_Toc70666869"/>
+      <w:bookmarkStart w:id="5" w:name="_Toc70666869"/>
+      <w:bookmarkStart w:id="6" w:name="_Toc167392455"/>
       <w:r>
         <w:t>Le c</w:t>
       </w:r>
       <w:r>
         <w:t xml:space="preserve">roquis </w:t>
       </w:r>
-      <w:bookmarkEnd w:id="2"/>
+      <w:bookmarkEnd w:id="5"/>
       <w:r>
         <w:t xml:space="preserve">des </w:t>
       </w:r>
@@ -701,6 +1040,7 @@
       <w:r>
         <w:t>du site web</w:t>
       </w:r>
+      <w:bookmarkEnd w:id="6"/>
     </w:p>
     <w:p>
       <w:pPr>
@@ -801,9 +1141,11 @@
       <w:pPr>
         <w:pStyle w:val="Titre1"/>
       </w:pPr>
+      <w:bookmarkStart w:id="7" w:name="_Toc167392456"/>
       <w:r>
         <w:t>Les fichiers de création de la BDD et du script d’insertion des données</w:t>
       </w:r>
+      <w:bookmarkEnd w:id="7"/>
     </w:p>
     <w:p/>
     <w:p/>
@@ -826,7 +1168,7 @@
 </file>
 
 <file path=word/styles.xml><?xml version="1.0" encoding="utf-8"?>
-<w:styles xmlns:mc="http://schemas.openxmlformats.org/markup-compatibility/2006" xmlns:r="http://schemas.openxmlformats.org/officeDocument/2006/relationships" xmlns:w="http://schemas.openxmlformats.org/wordprocessingml/2006/main" xmlns:w14="http://schemas.microsoft.com/office/word/2010/wordml" xmlns:w15="http://schemas.microsoft.com/office/word/2012/wordml" xmlns:w16cex="http://schemas.microsoft.com/office/word/2018/wordml/cex" xmlns:w16cid="http://schemas.microsoft.com/office/word/2016/wordml/cid" xmlns:w16="http://schemas.microsoft.com/office/word/2018/wordml" xmlns:w16sdtdh="http://schemas.microsoft.com/office/word/2020/wordml/sdtdatahash" xmlns:w16se="http://schemas.microsoft.com/office/word/2015/wordml/symex" mc:Ignorable="w14 w15 w16se w16cid w16 w16cex w16sdtdh">
+<w:styles xmlns:mc="http://schemas.openxmlformats.org/markup-compatibility/2006" xmlns:r="http://schemas.openxmlformats.org/officeDocument/2006/relationships" xmlns:w="http://schemas.openxmlformats.org/wordprocessingml/2006/main" xmlns:w14="http://schemas.microsoft.com/office/word/2010/wordml" xmlns:w15="http://schemas.microsoft.com/office/word/2012/wordml" xmlns:w16cex="http://schemas.microsoft.com/office/word/2018/wordml/cex" xmlns:w16cid="http://schemas.microsoft.com/office/word/2016/wordml/cid" xmlns:w16="http://schemas.microsoft.com/office/word/2018/wordml" xmlns:w16du="http://schemas.microsoft.com/office/word/2023/wordml/word16du" xmlns:w16sdtdh="http://schemas.microsoft.com/office/word/2020/wordml/sdtdatahash" xmlns:w16se="http://schemas.microsoft.com/office/word/2015/wordml/symex" mc:Ignorable="w14 w15 w16se w16cid w16 w16cex w16sdtdh w16du">
   <w:docDefaults>
     <w:rPrDefault>
       <w:rPr>
@@ -1372,11 +1714,34 @@
       <w14:ligatures w14:val="none"/>
     </w:rPr>
   </w:style>
+  <w:style w:type="paragraph" w:styleId="TM1">
+    <w:name w:val="toc 1"/>
+    <w:basedOn w:val="Normal"/>
+    <w:next w:val="Normal"/>
+    <w:autoRedefine/>
+    <w:uiPriority w:val="39"/>
+    <w:unhideWhenUsed/>
+    <w:rsid w:val="002763C3"/>
+    <w:pPr>
+      <w:spacing w:after="100"/>
+    </w:pPr>
+  </w:style>
+  <w:style w:type="character" w:styleId="Lienhypertexte">
+    <w:name w:val="Hyperlink"/>
+    <w:basedOn w:val="Policepardfaut"/>
+    <w:uiPriority w:val="99"/>
+    <w:unhideWhenUsed/>
+    <w:rsid w:val="002763C3"/>
+    <w:rPr>
+      <w:color w:val="0563C1" w:themeColor="hyperlink"/>
+      <w:u w:val="single"/>
+    </w:rPr>
+  </w:style>
 </w:styles>
 </file>
 
 <file path=word/glossary/document.xml><?xml version="1.0" encoding="utf-8"?>
-<w:glossaryDocument xmlns:wpc="http://schemas.microsoft.com/office/word/2010/wordprocessingCanvas" xmlns:cx="http://schemas.microsoft.com/office/drawing/2014/chartex" xmlns:cx1="http://schemas.microsoft.com/office/drawing/2015/9/8/chartex" xmlns:cx2="http://schemas.microsoft.com/office/drawing/2015/10/21/chartex" xmlns:cx3="http://schemas.microsoft.com/office/drawing/2016/5/9/chartex" xmlns:cx4="http://schemas.microsoft.com/office/drawing/2016/5/10/chartex" xmlns:cx5="http://schemas.microsoft.com/office/drawing/2016/5/11/chartex" xmlns:cx6="http://schemas.microsoft.com/office/drawing/2016/5/12/chartex" xmlns:cx7="http://schemas.microsoft.com/office/drawing/2016/5/13/chartex" xmlns:cx8="http://schemas.microsoft.com/office/drawing/2016/5/14/chartex" xmlns:mc="http://schemas.openxmlformats.org/markup-compatibility/2006" xmlns:aink="http://schemas.microsoft.com/office/drawing/2016/ink" xmlns:am3d="http://schemas.microsoft.com/office/drawing/2017/model3d" xmlns:o="urn:schemas-microsoft-com:office:office" xmlns:oel="http://schemas.microsoft.com/office/2019/extlst" xmlns:r="http://schemas.openxmlformats.org/officeDocument/2006/relationships" xmlns:m="http://schemas.openxmlformats.org/officeDocument/2006/math" xmlns:v="urn:schemas-microsoft-com:vml" xmlns:wp14="http://schemas.microsoft.com/office/word/2010/wordprocessingDrawing" xmlns:wp="http://schemas.openxmlformats.org/drawingml/2006/wordprocessingDrawing" xmlns:w10="urn:schemas-microsoft-com:office:word" xmlns:w="http://schemas.openxmlformats.org/wordprocessingml/2006/main" xmlns:w14="http://schemas.microsoft.com/office/word/2010/wordml" xmlns:w15="http://schemas.microsoft.com/office/word/2012/wordml" xmlns:w16cex="http://schemas.microsoft.com/office/word/2018/wordml/cex" xmlns:w16cid="http://schemas.microsoft.com/office/word/2016/wordml/cid" xmlns:w16="http://schemas.microsoft.com/office/word/2018/wordml" xmlns:w16sdtdh="http://schemas.microsoft.com/office/word/2020/wordml/sdtdatahash" xmlns:w16se="http://schemas.microsoft.com/office/word/2015/wordml/symex" xmlns:wpg="http://schemas.microsoft.com/office/word/2010/wordprocessingGroup" xmlns:wpi="http://schemas.microsoft.com/office/word/2010/wordprocessingInk" xmlns:wne="http://schemas.microsoft.com/office/word/2006/wordml" xmlns:wps="http://schemas.microsoft.com/office/word/2010/wordprocessingShape" mc:Ignorable="w14 w15 w16se w16cid w16 w16cex w16sdtdh wp14">
+<w:glossaryDocument xmlns:wpc="http://schemas.microsoft.com/office/word/2010/wordprocessingCanvas" xmlns:cx="http://schemas.microsoft.com/office/drawing/2014/chartex" xmlns:cx1="http://schemas.microsoft.com/office/drawing/2015/9/8/chartex" xmlns:cx2="http://schemas.microsoft.com/office/drawing/2015/10/21/chartex" xmlns:cx3="http://schemas.microsoft.com/office/drawing/2016/5/9/chartex" xmlns:cx4="http://schemas.microsoft.com/office/drawing/2016/5/10/chartex" xmlns:cx5="http://schemas.microsoft.com/office/drawing/2016/5/11/chartex" xmlns:cx6="http://schemas.microsoft.com/office/drawing/2016/5/12/chartex" xmlns:cx7="http://schemas.microsoft.com/office/drawing/2016/5/13/chartex" xmlns:cx8="http://schemas.microsoft.com/office/drawing/2016/5/14/chartex" xmlns:mc="http://schemas.openxmlformats.org/markup-compatibility/2006" xmlns:aink="http://schemas.microsoft.com/office/drawing/2016/ink" xmlns:am3d="http://schemas.microsoft.com/office/drawing/2017/model3d" xmlns:o="urn:schemas-microsoft-com:office:office" xmlns:oel="http://schemas.microsoft.com/office/2019/extlst" xmlns:r="http://schemas.openxmlformats.org/officeDocument/2006/relationships" xmlns:m="http://schemas.openxmlformats.org/officeDocument/2006/math" xmlns:v="urn:schemas-microsoft-com:vml" xmlns:wp14="http://schemas.microsoft.com/office/word/2010/wordprocessingDrawing" xmlns:wp="http://schemas.openxmlformats.org/drawingml/2006/wordprocessingDrawing" xmlns:w10="urn:schemas-microsoft-com:office:word" xmlns:w="http://schemas.openxmlformats.org/wordprocessingml/2006/main" xmlns:w14="http://schemas.microsoft.com/office/word/2010/wordml" xmlns:w15="http://schemas.microsoft.com/office/word/2012/wordml" xmlns:w16cex="http://schemas.microsoft.com/office/word/2018/wordml/cex" xmlns:w16cid="http://schemas.microsoft.com/office/word/2016/wordml/cid" xmlns:w16="http://schemas.microsoft.com/office/word/2018/wordml" xmlns:w16du="http://schemas.microsoft.com/office/word/2023/wordml/word16du" xmlns:w16sdtdh="http://schemas.microsoft.com/office/word/2020/wordml/sdtdatahash" xmlns:w16se="http://schemas.microsoft.com/office/word/2015/wordml/symex" xmlns:wpg="http://schemas.microsoft.com/office/word/2010/wordprocessingGroup" xmlns:wpi="http://schemas.microsoft.com/office/word/2010/wordprocessingInk" xmlns:wne="http://schemas.microsoft.com/office/word/2006/wordml" xmlns:wps="http://schemas.microsoft.com/office/word/2010/wordprocessingShape" mc:Ignorable="w14 w15 w16se w16cid w16 w16cex w16sdtdh w16du wp14">
   <w:docParts>
     <w:docPart>
       <w:docPartPr>
@@ -1447,7 +1812,7 @@
 </file>
 
 <file path=word/glossary/fontTable.xml><?xml version="1.0" encoding="utf-8"?>
-<w:fonts xmlns:mc="http://schemas.openxmlformats.org/markup-compatibility/2006" xmlns:r="http://schemas.openxmlformats.org/officeDocument/2006/relationships" xmlns:w="http://schemas.openxmlformats.org/wordprocessingml/2006/main" xmlns:w14="http://schemas.microsoft.com/office/word/2010/wordml" xmlns:w15="http://schemas.microsoft.com/office/word/2012/wordml" xmlns:w16cex="http://schemas.microsoft.com/office/word/2018/wordml/cex" xmlns:w16cid="http://schemas.microsoft.com/office/word/2016/wordml/cid" xmlns:w16="http://schemas.microsoft.com/office/word/2018/wordml" xmlns:w16sdtdh="http://schemas.microsoft.com/office/word/2020/wordml/sdtdatahash" xmlns:w16se="http://schemas.microsoft.com/office/word/2015/wordml/symex" mc:Ignorable="w14 w15 w16se w16cid w16 w16cex w16sdtdh">
+<w:fonts xmlns:mc="http://schemas.openxmlformats.org/markup-compatibility/2006" xmlns:r="http://schemas.openxmlformats.org/officeDocument/2006/relationships" xmlns:w="http://schemas.openxmlformats.org/wordprocessingml/2006/main" xmlns:w14="http://schemas.microsoft.com/office/word/2010/wordml" xmlns:w15="http://schemas.microsoft.com/office/word/2012/wordml" xmlns:w16cex="http://schemas.microsoft.com/office/word/2018/wordml/cex" xmlns:w16cid="http://schemas.microsoft.com/office/word/2016/wordml/cid" xmlns:w16="http://schemas.microsoft.com/office/word/2018/wordml" xmlns:w16du="http://schemas.microsoft.com/office/word/2023/wordml/word16du" xmlns:w16sdtdh="http://schemas.microsoft.com/office/word/2020/wordml/sdtdatahash" xmlns:w16se="http://schemas.microsoft.com/office/word/2015/wordml/symex" mc:Ignorable="w14 w15 w16se w16cid w16 w16cex w16sdtdh w16du">
   <w:font w:name="Calibri">
     <w:panose1 w:val="020F0502020204030204"/>
     <w:charset w:val="00"/>
@@ -1485,7 +1850,7 @@
 </file>
 
 <file path=word/glossary/settings.xml><?xml version="1.0" encoding="utf-8"?>
-<w:settings xmlns:mc="http://schemas.openxmlformats.org/markup-compatibility/2006" xmlns:o="urn:schemas-microsoft-com:office:office" xmlns:r="http://schemas.openxmlformats.org/officeDocument/2006/relationships" xmlns:m="http://schemas.openxmlformats.org/officeDocument/2006/math" xmlns:v="urn:schemas-microsoft-com:vml" xmlns:w10="urn:schemas-microsoft-com:office:word" xmlns:w="http://schemas.openxmlformats.org/wordprocessingml/2006/main" xmlns:w14="http://schemas.microsoft.com/office/word/2010/wordml" xmlns:w15="http://schemas.microsoft.com/office/word/2012/wordml" xmlns:w16cex="http://schemas.microsoft.com/office/word/2018/wordml/cex" xmlns:w16cid="http://schemas.microsoft.com/office/word/2016/wordml/cid" xmlns:w16="http://schemas.microsoft.com/office/word/2018/wordml" xmlns:w16sdtdh="http://schemas.microsoft.com/office/word/2020/wordml/sdtdatahash" xmlns:w16se="http://schemas.microsoft.com/office/word/2015/wordml/symex" xmlns:sl="http://schemas.openxmlformats.org/schemaLibrary/2006/main" mc:Ignorable="w14 w15 w16se w16cid w16 w16cex w16sdtdh">
+<w:settings xmlns:mc="http://schemas.openxmlformats.org/markup-compatibility/2006" xmlns:o="urn:schemas-microsoft-com:office:office" xmlns:r="http://schemas.openxmlformats.org/officeDocument/2006/relationships" xmlns:m="http://schemas.openxmlformats.org/officeDocument/2006/math" xmlns:v="urn:schemas-microsoft-com:vml" xmlns:w10="urn:schemas-microsoft-com:office:word" xmlns:w="http://schemas.openxmlformats.org/wordprocessingml/2006/main" xmlns:w14="http://schemas.microsoft.com/office/word/2010/wordml" xmlns:w15="http://schemas.microsoft.com/office/word/2012/wordml" xmlns:w16cex="http://schemas.microsoft.com/office/word/2018/wordml/cex" xmlns:w16cid="http://schemas.microsoft.com/office/word/2016/wordml/cid" xmlns:w16="http://schemas.microsoft.com/office/word/2018/wordml" xmlns:w16du="http://schemas.microsoft.com/office/word/2023/wordml/word16du" xmlns:w16sdtdh="http://schemas.microsoft.com/office/word/2020/wordml/sdtdatahash" xmlns:w16se="http://schemas.microsoft.com/office/word/2015/wordml/symex" xmlns:sl="http://schemas.openxmlformats.org/schemaLibrary/2006/main" mc:Ignorable="w14 w15 w16se w16cid w16 w16cex w16sdtdh w16du">
   <w:view w:val="normal"/>
   <w:defaultTabStop w:val="708"/>
   <w:hyphenationZone w:val="425"/>
@@ -1506,6 +1871,8 @@
     <w:rsid w:val="0074554A"/>
     <w:rsid w:val="0087578C"/>
     <w:rsid w:val="008B5E03"/>
+    <w:rsid w:val="00BD0AFA"/>
+    <w:rsid w:val="00FD72EC"/>
   </w:rsids>
   <m:mathPr>
     <m:mathFont m:val="Cambria Math"/>
@@ -1529,7 +1896,7 @@
 </file>
 
 <file path=word/glossary/styles.xml><?xml version="1.0" encoding="utf-8"?>
-<w:styles xmlns:mc="http://schemas.openxmlformats.org/markup-compatibility/2006" xmlns:r="http://schemas.openxmlformats.org/officeDocument/2006/relationships" xmlns:w="http://schemas.openxmlformats.org/wordprocessingml/2006/main" xmlns:w14="http://schemas.microsoft.com/office/word/2010/wordml" xmlns:w15="http://schemas.microsoft.com/office/word/2012/wordml" xmlns:w16cex="http://schemas.microsoft.com/office/word/2018/wordml/cex" xmlns:w16cid="http://schemas.microsoft.com/office/word/2016/wordml/cid" xmlns:w16="http://schemas.microsoft.com/office/word/2018/wordml" xmlns:w16sdtdh="http://schemas.microsoft.com/office/word/2020/wordml/sdtdatahash" xmlns:w16se="http://schemas.microsoft.com/office/word/2015/wordml/symex" mc:Ignorable="w14 w15 w16se w16cid w16 w16cex w16sdtdh">
+<w:styles xmlns:mc="http://schemas.openxmlformats.org/markup-compatibility/2006" xmlns:r="http://schemas.openxmlformats.org/officeDocument/2006/relationships" xmlns:w="http://schemas.openxmlformats.org/wordprocessingml/2006/main" xmlns:w14="http://schemas.microsoft.com/office/word/2010/wordml" xmlns:w15="http://schemas.microsoft.com/office/word/2012/wordml" xmlns:w16cex="http://schemas.microsoft.com/office/word/2018/wordml/cex" xmlns:w16cid="http://schemas.microsoft.com/office/word/2016/wordml/cid" xmlns:w16="http://schemas.microsoft.com/office/word/2018/wordml" xmlns:w16du="http://schemas.microsoft.com/office/word/2023/wordml/word16du" xmlns:w16sdtdh="http://schemas.microsoft.com/office/word/2020/wordml/sdtdatahash" xmlns:w16se="http://schemas.microsoft.com/office/word/2015/wordml/symex" mc:Ignorable="w14 w15 w16se w16cid w16 w16cex w16sdtdh w16du">
   <w:docDefaults>
     <w:rPrDefault>
       <w:rPr>
@@ -1968,7 +2335,7 @@
 </file>
 
 <file path=word/glossary/webSettings.xml><?xml version="1.0" encoding="utf-8"?>
-<w:webSettings xmlns:mc="http://schemas.openxmlformats.org/markup-compatibility/2006" xmlns:r="http://schemas.openxmlformats.org/officeDocument/2006/relationships" xmlns:w="http://schemas.openxmlformats.org/wordprocessingml/2006/main" xmlns:w14="http://schemas.microsoft.com/office/word/2010/wordml" xmlns:w15="http://schemas.microsoft.com/office/word/2012/wordml" xmlns:w16cex="http://schemas.microsoft.com/office/word/2018/wordml/cex" xmlns:w16cid="http://schemas.microsoft.com/office/word/2016/wordml/cid" xmlns:w16="http://schemas.microsoft.com/office/word/2018/wordml" xmlns:w16sdtdh="http://schemas.microsoft.com/office/word/2020/wordml/sdtdatahash" xmlns:w16se="http://schemas.microsoft.com/office/word/2015/wordml/symex" mc:Ignorable="w14 w15 w16se w16cid w16 w16cex w16sdtdh">
+<w:webSettings xmlns:mc="http://schemas.openxmlformats.org/markup-compatibility/2006" xmlns:r="http://schemas.openxmlformats.org/officeDocument/2006/relationships" xmlns:w="http://schemas.openxmlformats.org/wordprocessingml/2006/main" xmlns:w14="http://schemas.microsoft.com/office/word/2010/wordml" xmlns:w15="http://schemas.microsoft.com/office/word/2012/wordml" xmlns:w16cex="http://schemas.microsoft.com/office/word/2018/wordml/cex" xmlns:w16cid="http://schemas.microsoft.com/office/word/2016/wordml/cid" xmlns:w16="http://schemas.microsoft.com/office/word/2018/wordml" xmlns:w16du="http://schemas.microsoft.com/office/word/2023/wordml/word16du" xmlns:w16sdtdh="http://schemas.microsoft.com/office/word/2020/wordml/sdtdatahash" xmlns:w16se="http://schemas.microsoft.com/office/word/2015/wordml/symex" mc:Ignorable="w14 w15 w16se w16cid w16 w16cex w16sdtdh w16du">
   <w:optimizeForBrowser/>
   <w:allowPNG/>
 </w:webSettings>

</xml_diff>

<commit_message>
ajout du fichier script d'insertion + docu. sommaire terminé
</commit_message>
<xml_diff>
--- a/Journal collectif/Documentation-ANIS-KIMI.docx
+++ b/Journal collectif/Documentation-ANIS-KIMI.docx
@@ -53,7 +53,7 @@
                         <pic:cNvPicPr/>
                       </pic:nvPicPr>
                       <pic:blipFill>
-                        <a:blip r:embed="rId6" cstate="print">
+                        <a:blip r:embed="rId7" cstate="print">
                           <a:duotone>
                             <a:schemeClr val="accent1">
                               <a:shade val="45000"/>
@@ -141,7 +141,17 @@
                   <w:sz w:val="72"/>
                   <w:szCs w:val="72"/>
                 </w:rPr>
-                <w:t>Analyse sommaire tp2</w:t>
+                <w:t>DoCUmentation sommaire</w:t>
+              </w:r>
+              <w:r>
+                <w:rPr>
+                  <w:rFonts w:asciiTheme="majorHAnsi" w:eastAsiaTheme="majorEastAsia" w:hAnsiTheme="majorHAnsi" w:cstheme="majorBidi"/>
+                  <w:caps/>
+                  <w:color w:val="4472C4" w:themeColor="accent1"/>
+                  <w:sz w:val="72"/>
+                  <w:szCs w:val="72"/>
+                </w:rPr>
+                <w:t xml:space="preserve"> (TP2)</w:t>
               </w:r>
             </w:p>
           </w:sdtContent>
@@ -269,7 +279,7 @@
                                   <w:tag w:val=""/>
                                   <w:id w:val="197127006"/>
                                   <w:dataBinding w:prefixMappings="xmlns:ns0='http://schemas.microsoft.com/office/2006/coverPageProps' " w:xpath="/ns0:CoverPageProperties[1]/ns0:PublishDate[1]" w:storeItemID="{55AF091B-3C7A-41E3-B477-F2FDAA23CFDA}"/>
-                                  <w:date w:fullDate="2024-05-14T00:00:00Z">
+                                  <w:date w:fullDate="2024-05-27T00:00:00Z">
                                     <w:dateFormat w:val="yyyy-MM-dd"/>
                                     <w:lid w:val="fr-CA"/>
                                     <w:storeMappedDataAs w:val="dateTime"/>
@@ -296,7 +306,16 @@
                                         <w:sz w:val="28"/>
                                         <w:szCs w:val="28"/>
                                       </w:rPr>
-                                      <w:t>2024-05-14</w:t>
+                                      <w:t>2024-05-</w:t>
+                                    </w:r>
+                                    <w:r>
+                                      <w:rPr>
+                                        <w:caps/>
+                                        <w:color w:val="4472C4" w:themeColor="accent1"/>
+                                        <w:sz w:val="28"/>
+                                        <w:szCs w:val="28"/>
+                                      </w:rPr>
+                                      <w:t>27</w:t>
                                     </w:r>
                                   </w:p>
                                 </w:sdtContent>
@@ -318,7 +337,6 @@
                                     <w:alias w:val="Société"/>
                                     <w:tag w:val=""/>
                                     <w:id w:val="1390145197"/>
-                                    <w:showingPlcHdr/>
                                     <w:dataBinding w:prefixMappings="xmlns:ns0='http://schemas.openxmlformats.org/officeDocument/2006/extended-properties' " w:xpath="/ns0:Properties[1]/ns0:Company[1]" w:storeItemID="{6668398D-A668-4E3E-A5EB-62B293D839F1}"/>
                                     <w:text/>
                                   </w:sdtPr>
@@ -328,7 +346,7 @@
                                         <w:caps/>
                                         <w:color w:val="4472C4" w:themeColor="accent1"/>
                                       </w:rPr>
-                                      <w:t>[Nom de la société]</w:t>
+                                      <w:t>kimi et anis</w:t>
                                     </w:r>
                                   </w:sdtContent>
                                 </w:sdt>
@@ -349,7 +367,6 @@
                                     <w:alias w:val="Adresse"/>
                                     <w:tag w:val=""/>
                                     <w:id w:val="-726379553"/>
-                                    <w:showingPlcHdr/>
                                     <w:dataBinding w:prefixMappings="xmlns:ns0='http://schemas.microsoft.com/office/2006/coverPageProps' " w:xpath="/ns0:CoverPageProperties[1]/ns0:CompanyAddress[1]" w:storeItemID="{55AF091B-3C7A-41E3-B477-F2FDAA23CFDA}"/>
                                     <w:text/>
                                   </w:sdtPr>
@@ -358,7 +375,7 @@
                                       <w:rPr>
                                         <w:color w:val="4472C4" w:themeColor="accent1"/>
                                       </w:rPr>
-                                      <w:t>[Adresse de la société]</w:t>
+                                      <w:t>Collège de Bois-de-Boulogne</w:t>
                                     </w:r>
                                   </w:sdtContent>
                                 </w:sdt>
@@ -404,7 +421,7 @@
                             <w:tag w:val=""/>
                             <w:id w:val="197127006"/>
                             <w:dataBinding w:prefixMappings="xmlns:ns0='http://schemas.microsoft.com/office/2006/coverPageProps' " w:xpath="/ns0:CoverPageProperties[1]/ns0:PublishDate[1]" w:storeItemID="{55AF091B-3C7A-41E3-B477-F2FDAA23CFDA}"/>
-                            <w:date w:fullDate="2024-05-14T00:00:00Z">
+                            <w:date w:fullDate="2024-05-27T00:00:00Z">
                               <w:dateFormat w:val="yyyy-MM-dd"/>
                               <w:lid w:val="fr-CA"/>
                               <w:storeMappedDataAs w:val="dateTime"/>
@@ -431,7 +448,16 @@
                                   <w:sz w:val="28"/>
                                   <w:szCs w:val="28"/>
                                 </w:rPr>
-                                <w:t>2024-05-14</w:t>
+                                <w:t>2024-05-</w:t>
+                              </w:r>
+                              <w:r>
+                                <w:rPr>
+                                  <w:caps/>
+                                  <w:color w:val="4472C4" w:themeColor="accent1"/>
+                                  <w:sz w:val="28"/>
+                                  <w:szCs w:val="28"/>
+                                </w:rPr>
+                                <w:t>27</w:t>
                               </w:r>
                             </w:p>
                           </w:sdtContent>
@@ -453,7 +479,6 @@
                               <w:alias w:val="Société"/>
                               <w:tag w:val=""/>
                               <w:id w:val="1390145197"/>
-                              <w:showingPlcHdr/>
                               <w:dataBinding w:prefixMappings="xmlns:ns0='http://schemas.openxmlformats.org/officeDocument/2006/extended-properties' " w:xpath="/ns0:Properties[1]/ns0:Company[1]" w:storeItemID="{6668398D-A668-4E3E-A5EB-62B293D839F1}"/>
                               <w:text/>
                             </w:sdtPr>
@@ -463,7 +488,7 @@
                                   <w:caps/>
                                   <w:color w:val="4472C4" w:themeColor="accent1"/>
                                 </w:rPr>
-                                <w:t>[Nom de la société]</w:t>
+                                <w:t>kimi et anis</w:t>
                               </w:r>
                             </w:sdtContent>
                           </w:sdt>
@@ -484,7 +509,6 @@
                               <w:alias w:val="Adresse"/>
                               <w:tag w:val=""/>
                               <w:id w:val="-726379553"/>
-                              <w:showingPlcHdr/>
                               <w:dataBinding w:prefixMappings="xmlns:ns0='http://schemas.microsoft.com/office/2006/coverPageProps' " w:xpath="/ns0:CoverPageProperties[1]/ns0:CompanyAddress[1]" w:storeItemID="{55AF091B-3C7A-41E3-B477-F2FDAA23CFDA}"/>
                               <w:text/>
                             </w:sdtPr>
@@ -493,7 +517,7 @@
                                 <w:rPr>
                                   <w:color w:val="4472C4" w:themeColor="accent1"/>
                                 </w:rPr>
-                                <w:t>[Adresse de la société]</w:t>
+                                <w:t>Collège de Bois-de-Boulogne</w:t>
                               </w:r>
                             </w:sdtContent>
                           </w:sdt>
@@ -527,7 +551,7 @@
                         <pic:cNvPicPr/>
                       </pic:nvPicPr>
                       <pic:blipFill>
-                        <a:blip r:embed="rId7" cstate="print">
+                        <a:blip r:embed="rId8" cstate="print">
                           <a:duotone>
                             <a:schemeClr val="accent1">
                               <a:shade val="45000"/>
@@ -607,7 +631,11 @@
               <w:tab w:val="right" w:leader="dot" w:pos="8630"/>
             </w:tabs>
             <w:rPr>
+              <w:rFonts w:eastAsiaTheme="minorEastAsia"/>
               <w:noProof/>
+              <w:sz w:val="24"/>
+              <w:szCs w:val="24"/>
+              <w:lang w:eastAsia="fr-CA"/>
             </w:rPr>
           </w:pPr>
           <w:r>
@@ -619,7 +647,7 @@
           <w:r>
             <w:fldChar w:fldCharType="separate"/>
           </w:r>
-          <w:hyperlink w:anchor="_Toc167392452" w:history="1">
+          <w:hyperlink w:anchor="_Toc167714887" w:history="1">
             <w:r>
               <w:rPr>
                 <w:rStyle w:val="Lienhypertexte"/>
@@ -646,7 +674,7 @@
                 <w:noProof/>
                 <w:webHidden/>
               </w:rPr>
-              <w:instrText xml:space="preserve"> PAGEREF _Toc167392452 \h </w:instrText>
+              <w:instrText xml:space="preserve"> PAGEREF _Toc167714887 \h </w:instrText>
             </w:r>
             <w:r>
               <w:rPr>
@@ -684,10 +712,14 @@
               <w:tab w:val="right" w:leader="dot" w:pos="8630"/>
             </w:tabs>
             <w:rPr>
+              <w:rFonts w:eastAsiaTheme="minorEastAsia"/>
               <w:noProof/>
+              <w:sz w:val="24"/>
+              <w:szCs w:val="24"/>
+              <w:lang w:eastAsia="fr-CA"/>
             </w:rPr>
           </w:pPr>
-          <w:hyperlink w:anchor="_Toc167392453" w:history="1">
+          <w:hyperlink w:anchor="_Toc167714888" w:history="1">
             <w:r>
               <w:rPr>
                 <w:rStyle w:val="Lienhypertexte"/>
@@ -714,7 +746,7 @@
                 <w:noProof/>
                 <w:webHidden/>
               </w:rPr>
-              <w:instrText xml:space="preserve"> PAGEREF _Toc167392453 \h </w:instrText>
+              <w:instrText xml:space="preserve"> PAGEREF _Toc167714888 \h </w:instrText>
             </w:r>
             <w:r>
               <w:rPr>
@@ -752,10 +784,14 @@
               <w:tab w:val="right" w:leader="dot" w:pos="8630"/>
             </w:tabs>
             <w:rPr>
+              <w:rFonts w:eastAsiaTheme="minorEastAsia"/>
               <w:noProof/>
+              <w:sz w:val="24"/>
+              <w:szCs w:val="24"/>
+              <w:lang w:eastAsia="fr-CA"/>
             </w:rPr>
           </w:pPr>
-          <w:hyperlink w:anchor="_Toc167392454" w:history="1">
+          <w:hyperlink w:anchor="_Toc167714889" w:history="1">
             <w:r>
               <w:rPr>
                 <w:rStyle w:val="Lienhypertexte"/>
@@ -782,7 +818,7 @@
                 <w:noProof/>
                 <w:webHidden/>
               </w:rPr>
-              <w:instrText xml:space="preserve"> PAGEREF _Toc167392454 \h </w:instrText>
+              <w:instrText xml:space="preserve"> PAGEREF _Toc167714889 \h </w:instrText>
             </w:r>
             <w:r>
               <w:rPr>
@@ -820,10 +856,14 @@
               <w:tab w:val="right" w:leader="dot" w:pos="8630"/>
             </w:tabs>
             <w:rPr>
+              <w:rFonts w:eastAsiaTheme="minorEastAsia"/>
               <w:noProof/>
+              <w:sz w:val="24"/>
+              <w:szCs w:val="24"/>
+              <w:lang w:eastAsia="fr-CA"/>
             </w:rPr>
           </w:pPr>
-          <w:hyperlink w:anchor="_Toc167392455" w:history="1">
+          <w:hyperlink w:anchor="_Toc167714890" w:history="1">
             <w:r>
               <w:rPr>
                 <w:rStyle w:val="Lienhypertexte"/>
@@ -850,7 +890,7 @@
                 <w:noProof/>
                 <w:webHidden/>
               </w:rPr>
-              <w:instrText xml:space="preserve"> PAGEREF _Toc167392455 \h </w:instrText>
+              <w:instrText xml:space="preserve"> PAGEREF _Toc167714890 \h </w:instrText>
             </w:r>
             <w:r>
               <w:rPr>
@@ -870,7 +910,7 @@
                 <w:noProof/>
                 <w:webHidden/>
               </w:rPr>
-              <w:t>2</w:t>
+              <w:t>3</w:t>
             </w:r>
             <w:r>
               <w:rPr>
@@ -888,10 +928,14 @@
               <w:tab w:val="right" w:leader="dot" w:pos="8630"/>
             </w:tabs>
             <w:rPr>
+              <w:rFonts w:eastAsiaTheme="minorEastAsia"/>
               <w:noProof/>
+              <w:sz w:val="24"/>
+              <w:szCs w:val="24"/>
+              <w:lang w:eastAsia="fr-CA"/>
             </w:rPr>
           </w:pPr>
-          <w:hyperlink w:anchor="_Toc167392456" w:history="1">
+          <w:hyperlink w:anchor="_Toc167714891" w:history="1">
             <w:r>
               <w:rPr>
                 <w:rStyle w:val="Lienhypertexte"/>
@@ -918,7 +962,7 @@
                 <w:noProof/>
                 <w:webHidden/>
               </w:rPr>
-              <w:instrText xml:space="preserve"> PAGEREF _Toc167392456 \h </w:instrText>
+              <w:instrText xml:space="preserve"> PAGEREF _Toc167714891 \h </w:instrText>
             </w:r>
             <w:r>
               <w:rPr>
@@ -938,7 +982,7 @@
                 <w:noProof/>
                 <w:webHidden/>
               </w:rPr>
-              <w:t>2</w:t>
+              <w:t>5</w:t>
             </w:r>
             <w:r>
               <w:rPr>
@@ -972,7 +1016,7 @@
         <w:pStyle w:val="Titre1"/>
       </w:pPr>
       <w:bookmarkStart w:id="0" w:name="_Toc70666866"/>
-      <w:bookmarkStart w:id="1" w:name="_Toc167392452"/>
+      <w:bookmarkStart w:id="1" w:name="_Toc167714887"/>
       <w:r>
         <w:lastRenderedPageBreak/>
         <w:t>La n</w:t>
@@ -983,29 +1027,301 @@
       <w:bookmarkEnd w:id="0"/>
       <w:bookmarkEnd w:id="1"/>
     </w:p>
-    <w:p/>
-    <w:p/>
     <w:p>
       <w:pPr>
+        <w:rPr>
+          <w:sz w:val="24"/>
+          <w:szCs w:val="24"/>
+        </w:rPr>
+      </w:pPr>
+      <w:r>
+        <w:rPr>
+          <w:sz w:val="24"/>
+          <w:szCs w:val="24"/>
+        </w:rPr>
+        <w:t>Notre projet consiste à mettre en place une agence de voyage qui offre ses destinations en vendant ses billets de vol très rentables à ses clients.</w:t>
+      </w:r>
+      <w:r>
+        <w:rPr>
+          <w:sz w:val="24"/>
+          <w:szCs w:val="24"/>
+        </w:rPr>
+        <w:t xml:space="preserve"> Le fonctionnement est d’avoir un site web dynamique qui </w:t>
+      </w:r>
+      <w:r>
+        <w:rPr>
+          <w:sz w:val="24"/>
+          <w:szCs w:val="24"/>
+        </w:rPr>
+        <w:t>présente</w:t>
+      </w:r>
+      <w:r>
+        <w:rPr>
+          <w:sz w:val="24"/>
+          <w:szCs w:val="24"/>
+        </w:rPr>
+        <w:t xml:space="preserve"> </w:t>
+      </w:r>
+      <w:r>
+        <w:rPr>
+          <w:sz w:val="24"/>
+          <w:szCs w:val="24"/>
+        </w:rPr>
+        <w:t xml:space="preserve">et décrit l’agence et ses services, les diverses destinations internationales où </w:t>
+      </w:r>
+      <w:r>
+        <w:rPr>
+          <w:sz w:val="24"/>
+          <w:szCs w:val="24"/>
+        </w:rPr>
+        <w:t>les voyageurs peuvent se rendre, une liste des clients actifs à honorer</w:t>
+      </w:r>
+      <w:r>
+        <w:rPr>
+          <w:sz w:val="24"/>
+          <w:szCs w:val="24"/>
+        </w:rPr>
+        <w:t xml:space="preserve"> ainsi que les prix des billets et une page où l’utilisateur peut explorer sur une carte géographique les diverses villes de l’agence.</w:t>
+      </w:r>
+    </w:p>
+    <w:p>
+      <w:pPr>
+        <w:rPr>
+          <w:sz w:val="24"/>
+          <w:szCs w:val="24"/>
+        </w:rPr>
+      </w:pPr>
+      <w:r>
+        <w:rPr>
+          <w:sz w:val="24"/>
+          <w:szCs w:val="24"/>
+        </w:rPr>
+        <w:t xml:space="preserve">Nous avons décidé de nommer cette dernière « Horizon Évasion », car le nom </w:t>
+      </w:r>
+      <w:r>
+        <w:rPr>
+          <w:sz w:val="24"/>
+          <w:szCs w:val="24"/>
+        </w:rPr>
+        <w:t xml:space="preserve">porte bien </w:t>
+      </w:r>
+      <w:r>
+        <w:rPr>
+          <w:sz w:val="24"/>
+          <w:szCs w:val="24"/>
+        </w:rPr>
+        <w:t>son</w:t>
+      </w:r>
+      <w:r>
+        <w:rPr>
+          <w:sz w:val="24"/>
+          <w:szCs w:val="24"/>
+        </w:rPr>
+        <w:t xml:space="preserve"> thème. </w:t>
+      </w:r>
+      <w:r>
+        <w:rPr>
+          <w:sz w:val="24"/>
+          <w:szCs w:val="24"/>
+        </w:rPr>
+        <w:t>On a choisi de</w:t>
+      </w:r>
+      <w:r>
+        <w:rPr>
+          <w:sz w:val="24"/>
+          <w:szCs w:val="24"/>
+        </w:rPr>
+        <w:t>s couleurs spécifiques qui sont représentatives à l’agence, et ce sur toutes ses pages.</w:t>
+      </w:r>
+      <w:r>
+        <w:rPr>
+          <w:sz w:val="24"/>
+          <w:szCs w:val="24"/>
+        </w:rPr>
+        <w:t xml:space="preserve"> Le bleu est une couleur vive et claire, donc ça a été notre choix définitif.</w:t>
+      </w:r>
+      <w:r>
+        <w:rPr>
+          <w:sz w:val="24"/>
+          <w:szCs w:val="24"/>
+        </w:rPr>
+        <w:t xml:space="preserve"> Pour afficher les clients, les destinations, les réservations et les paiements sur la page </w:t>
+      </w:r>
+      <w:r>
+        <w:rPr>
+          <w:sz w:val="24"/>
+          <w:szCs w:val="24"/>
+        </w:rPr>
+        <w:t xml:space="preserve">« Historique », </w:t>
+      </w:r>
+      <w:r>
+        <w:rPr>
+          <w:sz w:val="24"/>
+          <w:szCs w:val="24"/>
+        </w:rPr>
+        <w:t xml:space="preserve">nous avons </w:t>
+      </w:r>
+      <w:r>
+        <w:rPr>
+          <w:sz w:val="24"/>
+          <w:szCs w:val="24"/>
+        </w:rPr>
+        <w:t xml:space="preserve">d’abord </w:t>
+      </w:r>
+      <w:r>
+        <w:rPr>
+          <w:sz w:val="24"/>
+          <w:szCs w:val="24"/>
+        </w:rPr>
+        <w:t>mis en place</w:t>
+      </w:r>
+      <w:r>
+        <w:rPr>
+          <w:sz w:val="24"/>
+          <w:szCs w:val="24"/>
+        </w:rPr>
+        <w:t xml:space="preserve"> sur Oracle</w:t>
+      </w:r>
+      <w:r>
+        <w:rPr>
+          <w:sz w:val="24"/>
+          <w:szCs w:val="24"/>
+        </w:rPr>
+        <w:t xml:space="preserve"> une base de données </w:t>
+      </w:r>
+      <w:r>
+        <w:rPr>
+          <w:sz w:val="24"/>
+          <w:szCs w:val="24"/>
+        </w:rPr>
+        <w:t xml:space="preserve">(BDD) </w:t>
+      </w:r>
+      <w:r>
+        <w:rPr>
+          <w:sz w:val="24"/>
+          <w:szCs w:val="24"/>
+        </w:rPr>
+        <w:t>o</w:t>
+      </w:r>
+      <w:r>
+        <w:rPr>
+          <w:sz w:val="24"/>
+          <w:szCs w:val="24"/>
+        </w:rPr>
+        <w:t>ù</w:t>
+      </w:r>
+      <w:r>
+        <w:rPr>
+          <w:sz w:val="24"/>
+          <w:szCs w:val="24"/>
+        </w:rPr>
+        <w:t xml:space="preserve"> plusieurs données ont été saisies </w:t>
+      </w:r>
+      <w:r>
+        <w:rPr>
+          <w:sz w:val="24"/>
+          <w:szCs w:val="24"/>
+        </w:rPr>
+        <w:t>sur chaque table.</w:t>
+      </w:r>
+      <w:r>
+        <w:rPr>
+          <w:sz w:val="24"/>
+          <w:szCs w:val="24"/>
+        </w:rPr>
+        <w:t xml:space="preserve"> </w:t>
+      </w:r>
+      <w:r>
+        <w:rPr>
+          <w:sz w:val="24"/>
+          <w:szCs w:val="24"/>
+        </w:rPr>
+        <w:t xml:space="preserve">Ensuite, après avoir rendu notre BDD en </w:t>
+      </w:r>
+      <w:r>
+        <w:rPr>
+          <w:sz w:val="24"/>
+          <w:szCs w:val="24"/>
+        </w:rPr>
+        <w:t xml:space="preserve">un API REST, </w:t>
+      </w:r>
+      <w:r>
+        <w:rPr>
+          <w:sz w:val="24"/>
+          <w:szCs w:val="24"/>
+        </w:rPr>
+        <w:t>on a utilisé JavaScript pour écrire un code spécifique</w:t>
+      </w:r>
+      <w:r>
+        <w:rPr>
+          <w:sz w:val="24"/>
+          <w:szCs w:val="24"/>
+        </w:rPr>
+        <w:t xml:space="preserve"> qui fait appel à notre base – qui est hébergée sur le PC, et afficher en particulier certains éléments mentionnés.</w:t>
+      </w:r>
+    </w:p>
+    <w:p>
+      <w:pPr>
         <w:pStyle w:val="Titre1"/>
       </w:pPr>
       <w:bookmarkStart w:id="2" w:name="_Toc70666867"/>
-      <w:bookmarkStart w:id="3" w:name="_Toc167392453"/>
+      <w:bookmarkStart w:id="3" w:name="_Toc167714888"/>
       <w:r>
         <w:t>Le m</w:t>
       </w:r>
       <w:r>
-        <w:t>odèle de données logique</w:t>
+        <w:t xml:space="preserve">odèle de données </w:t>
       </w:r>
       <w:bookmarkEnd w:id="2"/>
+      <w:r>
+        <w:t>logique</w:t>
+      </w:r>
       <w:bookmarkEnd w:id="3"/>
     </w:p>
-    <w:p/>
     <w:p>
+      <w:r>
+        <w:drawing>
+          <wp:inline distT="0" distB="0" distL="0" distR="0" wp14:anchorId="41F329D3" wp14:editId="56AFF3EC">
+            <wp:extent cx="4945380" cy="2295252"/>
+            <wp:effectExtent l="0" t="0" r="7620" b="0"/>
+            <wp:docPr id="1573295628" name="Image 1" descr="Une image contenant texte, capture d’écran, diagramme, Police&#10;&#10;Description générée automatiquement"/>
+            <wp:cNvGraphicFramePr>
+              <a:graphicFrameLocks xmlns:a="http://schemas.openxmlformats.org/drawingml/2006/main" noChangeAspect="1"/>
+            </wp:cNvGraphicFramePr>
+            <a:graphic xmlns:a="http://schemas.openxmlformats.org/drawingml/2006/main">
+              <a:graphicData uri="http://schemas.openxmlformats.org/drawingml/2006/picture">
+                <pic:pic xmlns:pic="http://schemas.openxmlformats.org/drawingml/2006/picture">
+                  <pic:nvPicPr>
+                    <pic:cNvPr id="1573295628" name="Image 1" descr="Une image contenant texte, capture d’écran, diagramme, Police&#10;&#10;Description générée automatiquement"/>
+                    <pic:cNvPicPr/>
+                  </pic:nvPicPr>
+                  <pic:blipFill>
+                    <a:blip r:embed="rId9"/>
+                    <a:stretch>
+                      <a:fillRect/>
+                    </a:stretch>
+                  </pic:blipFill>
+                  <pic:spPr>
+                    <a:xfrm>
+                      <a:off x="0" y="0"/>
+                      <a:ext cx="4950020" cy="2297405"/>
+                    </a:xfrm>
+                    <a:prstGeom prst="rect">
+                      <a:avLst/>
+                    </a:prstGeom>
+                  </pic:spPr>
+                </pic:pic>
+              </a:graphicData>
+            </a:graphic>
+          </wp:inline>
+        </w:drawing>
+      </w:r>
+    </w:p>
+    <w:p>
       <w:pPr>
         <w:pStyle w:val="Titre1"/>
       </w:pPr>
-      <w:bookmarkStart w:id="4" w:name="_Toc167392454"/>
+      <w:bookmarkStart w:id="4" w:name="_Toc167714889"/>
       <w:r>
         <w:t>Les a</w:t>
       </w:r>
@@ -1014,13 +1330,278 @@
       </w:r>
       <w:bookmarkEnd w:id="4"/>
     </w:p>
-    <w:p/>
     <w:p>
       <w:pPr>
+        <w:spacing w:after="0"/>
+        <w:rPr>
+          <w:sz w:val="24"/>
+          <w:szCs w:val="24"/>
+        </w:rPr>
+      </w:pPr>
+      <w:r>
+        <w:rPr>
+          <w:sz w:val="24"/>
+          <w:szCs w:val="24"/>
+        </w:rPr>
+        <w:t xml:space="preserve">Réservations </w:t>
+      </w:r>
+      <w:r>
+        <w:rPr>
+          <w:sz w:val="24"/>
+          <w:szCs w:val="24"/>
+        </w:rPr>
+        <w:t xml:space="preserve">-&gt; </w:t>
+      </w:r>
+      <w:r>
+        <w:rPr>
+          <w:sz w:val="24"/>
+          <w:szCs w:val="24"/>
+        </w:rPr>
+        <w:t>Clients</w:t>
+      </w:r>
+    </w:p>
+    <w:p>
+      <w:pPr>
+        <w:pStyle w:val="Paragraphedeliste"/>
+        <w:numPr>
+          <w:ilvl w:val="0"/>
+          <w:numId w:val="2"/>
+        </w:numPr>
+        <w:spacing w:after="0"/>
+        <w:rPr>
+          <w:sz w:val="24"/>
+          <w:szCs w:val="24"/>
+        </w:rPr>
+      </w:pPr>
+      <w:proofErr w:type="gramStart"/>
+      <w:r>
+        <w:rPr>
+          <w:sz w:val="24"/>
+          <w:szCs w:val="24"/>
+        </w:rPr>
+        <w:t>réservation</w:t>
+      </w:r>
+      <w:proofErr w:type="gramEnd"/>
+      <w:r>
+        <w:rPr>
+          <w:sz w:val="24"/>
+          <w:szCs w:val="24"/>
+        </w:rPr>
+        <w:t xml:space="preserve"> </w:t>
+      </w:r>
+      <w:r>
+        <w:rPr>
+          <w:sz w:val="24"/>
+          <w:szCs w:val="24"/>
+        </w:rPr>
+        <w:t>–</w:t>
+      </w:r>
+      <w:r>
+        <w:rPr>
+          <w:sz w:val="24"/>
+          <w:szCs w:val="24"/>
+        </w:rPr>
+        <w:t xml:space="preserve"> </w:t>
+      </w:r>
+      <w:r>
+        <w:rPr>
+          <w:sz w:val="24"/>
+          <w:szCs w:val="24"/>
+        </w:rPr>
+        <w:t>client</w:t>
+      </w:r>
+    </w:p>
+    <w:p>
+      <w:pPr>
+        <w:pStyle w:val="Paragraphedeliste"/>
+        <w:numPr>
+          <w:ilvl w:val="0"/>
+          <w:numId w:val="2"/>
+        </w:numPr>
+        <w:spacing w:after="0"/>
+        <w:rPr>
+          <w:sz w:val="24"/>
+          <w:szCs w:val="24"/>
+        </w:rPr>
+      </w:pPr>
+      <w:r>
+        <w:rPr>
+          <w:sz w:val="24"/>
+          <w:szCs w:val="24"/>
+        </w:rPr>
+        <w:t>1 à N</w:t>
+      </w:r>
+    </w:p>
+    <w:p>
+      <w:pPr>
+        <w:spacing w:after="0"/>
+        <w:rPr>
+          <w:sz w:val="24"/>
+          <w:szCs w:val="24"/>
+        </w:rPr>
+      </w:pPr>
+    </w:p>
+    <w:p>
+      <w:pPr>
+        <w:spacing w:after="0"/>
+        <w:rPr>
+          <w:sz w:val="24"/>
+          <w:szCs w:val="24"/>
+        </w:rPr>
+      </w:pPr>
+      <w:r>
+        <w:rPr>
+          <w:sz w:val="24"/>
+          <w:szCs w:val="24"/>
+        </w:rPr>
+        <w:t>Réservations -&gt; Destinations</w:t>
+      </w:r>
+    </w:p>
+    <w:p>
+      <w:pPr>
+        <w:pStyle w:val="Paragraphedeliste"/>
+        <w:numPr>
+          <w:ilvl w:val="0"/>
+          <w:numId w:val="3"/>
+        </w:numPr>
+        <w:spacing w:after="0"/>
+        <w:rPr>
+          <w:sz w:val="24"/>
+          <w:szCs w:val="24"/>
+        </w:rPr>
+      </w:pPr>
+      <w:proofErr w:type="gramStart"/>
+      <w:r>
+        <w:rPr>
+          <w:sz w:val="24"/>
+          <w:szCs w:val="24"/>
+        </w:rPr>
+        <w:t>réservation</w:t>
+      </w:r>
+      <w:proofErr w:type="gramEnd"/>
+      <w:r>
+        <w:rPr>
+          <w:sz w:val="24"/>
+          <w:szCs w:val="24"/>
+        </w:rPr>
+        <w:t xml:space="preserve"> </w:t>
+      </w:r>
+      <w:r>
+        <w:rPr>
+          <w:sz w:val="24"/>
+          <w:szCs w:val="24"/>
+        </w:rPr>
+        <w:t>–</w:t>
+      </w:r>
+      <w:r>
+        <w:rPr>
+          <w:sz w:val="24"/>
+          <w:szCs w:val="24"/>
+        </w:rPr>
+        <w:t xml:space="preserve"> destination</w:t>
+      </w:r>
+    </w:p>
+    <w:p>
+      <w:pPr>
+        <w:pStyle w:val="Paragraphedeliste"/>
+        <w:numPr>
+          <w:ilvl w:val="0"/>
+          <w:numId w:val="3"/>
+        </w:numPr>
+        <w:spacing w:after="0"/>
+        <w:rPr>
+          <w:sz w:val="24"/>
+          <w:szCs w:val="24"/>
+        </w:rPr>
+      </w:pPr>
+      <w:r>
+        <w:rPr>
+          <w:sz w:val="24"/>
+          <w:szCs w:val="24"/>
+        </w:rPr>
+        <w:t>M à N</w:t>
+      </w:r>
+    </w:p>
+    <w:p>
+      <w:pPr>
+        <w:spacing w:after="0"/>
+        <w:rPr>
+          <w:sz w:val="24"/>
+          <w:szCs w:val="24"/>
+        </w:rPr>
+      </w:pPr>
+    </w:p>
+    <w:p>
+      <w:pPr>
+        <w:rPr>
+          <w:sz w:val="24"/>
+          <w:szCs w:val="24"/>
+        </w:rPr>
+      </w:pPr>
+      <w:r>
+        <w:rPr>
+          <w:sz w:val="24"/>
+          <w:szCs w:val="24"/>
+        </w:rPr>
+        <w:lastRenderedPageBreak/>
+        <w:t>Réservations -&gt; Paiements</w:t>
+      </w:r>
+    </w:p>
+    <w:p>
+      <w:pPr>
+        <w:pStyle w:val="Paragraphedeliste"/>
+        <w:numPr>
+          <w:ilvl w:val="0"/>
+          <w:numId w:val="4"/>
+        </w:numPr>
+        <w:rPr>
+          <w:sz w:val="24"/>
+          <w:szCs w:val="24"/>
+        </w:rPr>
+      </w:pPr>
+      <w:proofErr w:type="gramStart"/>
+      <w:r>
+        <w:rPr>
+          <w:sz w:val="24"/>
+          <w:szCs w:val="24"/>
+        </w:rPr>
+        <w:t>réservation</w:t>
+      </w:r>
+      <w:proofErr w:type="gramEnd"/>
+      <w:r>
+        <w:rPr>
+          <w:sz w:val="24"/>
+          <w:szCs w:val="24"/>
+        </w:rPr>
+        <w:t xml:space="preserve"> – paiement</w:t>
+      </w:r>
+    </w:p>
+    <w:p>
+      <w:pPr>
+        <w:pStyle w:val="Paragraphedeliste"/>
+        <w:numPr>
+          <w:ilvl w:val="0"/>
+          <w:numId w:val="4"/>
+        </w:numPr>
+        <w:rPr>
+          <w:sz w:val="24"/>
+          <w:szCs w:val="24"/>
+        </w:rPr>
+      </w:pPr>
+      <w:r>
+        <w:rPr>
+          <w:sz w:val="24"/>
+          <w:szCs w:val="24"/>
+        </w:rPr>
+        <w:t>1 à 1</w:t>
+      </w:r>
+    </w:p>
+    <w:p>
+      <w:pPr>
         <w:pStyle w:val="Titre1"/>
       </w:pPr>
       <w:bookmarkStart w:id="5" w:name="_Toc70666869"/>
-      <w:bookmarkStart w:id="6" w:name="_Toc167392455"/>
+      <w:bookmarkStart w:id="6" w:name="_Toc167714890"/>
       <w:r>
         <w:t>Le c</w:t>
       </w:r>
@@ -1045,6 +1626,79 @@
     <w:p>
       <w:pPr>
         <w:rPr>
+          <w:color w:val="FF0000"/>
+          <w:sz w:val="24"/>
+          <w:szCs w:val="24"/>
+        </w:rPr>
+      </w:pPr>
+      <w:r>
+        <w:rPr>
+          <w:color w:val="FF0000"/>
+          <w:sz w:val="24"/>
+          <w:szCs w:val="24"/>
+        </w:rPr>
+        <w:t xml:space="preserve">Note : </w:t>
+      </w:r>
+      <w:r>
+        <w:rPr>
+          <w:color w:val="FF0000"/>
+          <w:sz w:val="24"/>
+          <w:szCs w:val="24"/>
+        </w:rPr>
+        <w:t xml:space="preserve">dans les trois premiers croquis, le bouton « Contactez-nous » </w:t>
+      </w:r>
+      <w:r>
+        <w:rPr>
+          <w:color w:val="FF0000"/>
+          <w:sz w:val="24"/>
+          <w:szCs w:val="24"/>
+        </w:rPr>
+        <w:t xml:space="preserve">a </w:t>
+      </w:r>
+      <w:r>
+        <w:rPr>
+          <w:color w:val="FF0000"/>
+          <w:sz w:val="24"/>
+          <w:szCs w:val="24"/>
+        </w:rPr>
+        <w:t xml:space="preserve">finalement </w:t>
+      </w:r>
+      <w:r>
+        <w:rPr>
+          <w:color w:val="FF0000"/>
+          <w:sz w:val="24"/>
+          <w:szCs w:val="24"/>
+        </w:rPr>
+        <w:t>été</w:t>
+      </w:r>
+      <w:r>
+        <w:rPr>
+          <w:color w:val="FF0000"/>
+          <w:sz w:val="24"/>
+          <w:szCs w:val="24"/>
+        </w:rPr>
+        <w:t xml:space="preserve"> remplacé par « Carte », par changement de dernière minute </w:t>
+      </w:r>
+      <w:r>
+        <w:rPr>
+          <w:color w:val="FF0000"/>
+          <w:sz w:val="24"/>
+          <w:szCs w:val="24"/>
+        </w:rPr>
+        <w:t xml:space="preserve">du </w:t>
+      </w:r>
+      <w:r>
+        <w:rPr>
+          <w:color w:val="FF0000"/>
+          <w:sz w:val="24"/>
+          <w:szCs w:val="24"/>
+        </w:rPr>
+        <w:t>design du site web.</w:t>
+      </w:r>
+    </w:p>
+    <w:p>
+      <w:pPr>
+        <w:rPr>
           <w:sz w:val="24"/>
           <w:szCs w:val="24"/>
         </w:rPr>
@@ -1070,7 +1724,77 @@
           <w:sz w:val="24"/>
           <w:szCs w:val="24"/>
         </w:rPr>
-        <w:t xml:space="preserve">. C’est celle qui s’affiche à l’utilisateur lorsqu’il se connecte au site web. On a décidé de la diviser en trois boîtes. La première est un message d’accroche, la deuxième consiste à une mise en situation ludique et la troisième </w:t>
+        <w:t>. C’est celle</w:t>
+      </w:r>
+      <w:r>
+        <w:rPr>
+          <w:sz w:val="24"/>
+          <w:szCs w:val="24"/>
+        </w:rPr>
+        <w:t xml:space="preserve"> </w:t>
+      </w:r>
+      <w:r>
+        <w:rPr>
+          <w:sz w:val="24"/>
+          <w:szCs w:val="24"/>
+        </w:rPr>
+        <w:t xml:space="preserve">qui s’affiche </w:t>
+      </w:r>
+      <w:r>
+        <w:rPr>
+          <w:sz w:val="24"/>
+          <w:szCs w:val="24"/>
+        </w:rPr>
+        <w:t xml:space="preserve">en premier </w:t>
+      </w:r>
+      <w:r>
+        <w:rPr>
+          <w:sz w:val="24"/>
+          <w:szCs w:val="24"/>
+        </w:rPr>
+        <w:t>lorsq</w:t>
+      </w:r>
+      <w:r>
+        <w:rPr>
+          <w:sz w:val="24"/>
+          <w:szCs w:val="24"/>
+        </w:rPr>
+        <w:t xml:space="preserve">ue l’utilisateur arrive </w:t>
+      </w:r>
+      <w:r>
+        <w:rPr>
+          <w:sz w:val="24"/>
+          <w:szCs w:val="24"/>
+        </w:rPr>
+        <w:t xml:space="preserve">au site web. </w:t>
+      </w:r>
+      <w:r>
+        <w:rPr>
+          <w:sz w:val="24"/>
+          <w:szCs w:val="24"/>
+        </w:rPr>
+        <w:t xml:space="preserve">Elle est </w:t>
+      </w:r>
+      <w:r>
+        <w:rPr>
+          <w:sz w:val="24"/>
+          <w:szCs w:val="24"/>
+        </w:rPr>
+        <w:t xml:space="preserve">statique et </w:t>
+      </w:r>
+      <w:r>
+        <w:rPr>
+          <w:sz w:val="24"/>
+          <w:szCs w:val="24"/>
+        </w:rPr>
+        <w:t>divisée en trois boîtes</w:t>
+      </w:r>
+      <w:r>
+        <w:rPr>
+          <w:sz w:val="24"/>
+          <w:szCs w:val="24"/>
+        </w:rPr>
+        <w:t>.</w:t>
       </w:r>
     </w:p>
     <w:p>
@@ -1087,9 +1811,9 @@
           <w:szCs w:val="24"/>
         </w:rPr>
         <w:drawing>
-          <wp:inline distT="0" distB="0" distL="0" distR="0" wp14:anchorId="6F4CBA12" wp14:editId="73ECE8C1">
-            <wp:extent cx="3574473" cy="2679508"/>
-            <wp:effectExtent l="9525" t="0" r="0" b="0"/>
+          <wp:inline distT="0" distB="0" distL="0" distR="0" wp14:anchorId="6F4CBA12" wp14:editId="626900E7">
+            <wp:extent cx="2524915" cy="1892734"/>
+            <wp:effectExtent l="0" t="7620" r="1270" b="1270"/>
             <wp:docPr id="759495516" name="Image 1"/>
             <wp:cNvGraphicFramePr>
               <a:graphicFrameLocks xmlns:a="http://schemas.openxmlformats.org/drawingml/2006/main" noChangeAspect="1"/>
@@ -1104,7 +1828,7 @@
                     </pic:cNvPicPr>
                   </pic:nvPicPr>
                   <pic:blipFill>
-                    <a:blip r:embed="rId8" cstate="print">
+                    <a:blip r:embed="rId10" cstate="print">
                       <a:extLst>
                         <a:ext uri="{28A0092B-C50C-407E-A947-70E740481C1C}">
                           <a14:useLocalDpi xmlns:a14="http://schemas.microsoft.com/office/drawing/2010/main" val="0"/>
@@ -1119,7 +1843,7 @@
                   <pic:spPr bwMode="auto">
                     <a:xfrm rot="5400000">
                       <a:off x="0" y="0"/>
-                      <a:ext cx="3576525" cy="2681046"/>
+                      <a:ext cx="2546631" cy="1909013"/>
                     </a:xfrm>
                     <a:prstGeom prst="rect">
                       <a:avLst/>
@@ -1136,24 +1860,600 @@
         </w:drawing>
       </w:r>
     </w:p>
-    <w:p/>
     <w:p>
       <w:pPr>
+        <w:rPr>
+          <w:sz w:val="24"/>
+          <w:szCs w:val="24"/>
+        </w:rPr>
+      </w:pPr>
+      <w:r>
+        <w:rPr>
+          <w:sz w:val="24"/>
+          <w:szCs w:val="24"/>
+        </w:rPr>
+        <w:t xml:space="preserve">Celle-ci s’appelle </w:t>
+      </w:r>
+      <w:r>
+        <w:rPr>
+          <w:i/>
+          <w:iCs/>
+          <w:sz w:val="24"/>
+          <w:szCs w:val="24"/>
+        </w:rPr>
+        <w:t>destinations.html</w:t>
+      </w:r>
+      <w:r>
+        <w:rPr>
+          <w:sz w:val="24"/>
+          <w:szCs w:val="24"/>
+        </w:rPr>
+        <w:t xml:space="preserve">. </w:t>
+      </w:r>
+      <w:r>
+        <w:rPr>
+          <w:sz w:val="24"/>
+          <w:szCs w:val="24"/>
+        </w:rPr>
+        <w:t xml:space="preserve">C’est la page </w:t>
+      </w:r>
+      <w:r>
+        <w:rPr>
+          <w:sz w:val="24"/>
+          <w:szCs w:val="24"/>
+        </w:rPr>
+        <w:t xml:space="preserve">– </w:t>
+      </w:r>
+      <w:r>
+        <w:rPr>
+          <w:sz w:val="24"/>
+          <w:szCs w:val="24"/>
+        </w:rPr>
+        <w:t xml:space="preserve">étant </w:t>
+      </w:r>
+      <w:r>
+        <w:rPr>
+          <w:sz w:val="24"/>
+          <w:szCs w:val="24"/>
+        </w:rPr>
+        <w:t xml:space="preserve">également </w:t>
+      </w:r>
+      <w:r>
+        <w:rPr>
+          <w:sz w:val="24"/>
+          <w:szCs w:val="24"/>
+        </w:rPr>
+        <w:t xml:space="preserve">statique, </w:t>
+      </w:r>
+      <w:r>
+        <w:rPr>
+          <w:sz w:val="24"/>
+          <w:szCs w:val="24"/>
+        </w:rPr>
+        <w:t xml:space="preserve">où </w:t>
+      </w:r>
+      <w:r>
+        <w:rPr>
+          <w:sz w:val="24"/>
+          <w:szCs w:val="24"/>
+        </w:rPr>
+        <w:t>il y a deux boîtes</w:t>
+      </w:r>
+      <w:r>
+        <w:rPr>
+          <w:sz w:val="24"/>
+          <w:szCs w:val="24"/>
+        </w:rPr>
+        <w:t xml:space="preserve"> dont </w:t>
+      </w:r>
+      <w:r>
+        <w:rPr>
+          <w:sz w:val="24"/>
+          <w:szCs w:val="24"/>
+        </w:rPr>
+        <w:t>la dernière présent</w:t>
+      </w:r>
+      <w:r>
+        <w:rPr>
+          <w:sz w:val="24"/>
+          <w:szCs w:val="24"/>
+        </w:rPr>
+        <w:t xml:space="preserve">ant </w:t>
+      </w:r>
+      <w:r>
+        <w:rPr>
+          <w:sz w:val="24"/>
+          <w:szCs w:val="24"/>
+        </w:rPr>
+        <w:t>les 12 destinations que Horizon Évasion offre.</w:t>
+      </w:r>
+    </w:p>
+    <w:p>
+      <w:r>
+        <w:rPr>
+          <w:noProof/>
+        </w:rPr>
+        <w:drawing>
+          <wp:inline distT="0" distB="0" distL="0" distR="0" wp14:anchorId="6DA24FEA" wp14:editId="741EF34F">
+            <wp:extent cx="2598869" cy="1948251"/>
+            <wp:effectExtent l="1270" t="0" r="0" b="0"/>
+            <wp:docPr id="1481182073" name="Image 1" descr="Une image contenant texte, écriture manuscrite, papier&#10;&#10;Description générée automatiquement"/>
+            <wp:cNvGraphicFramePr>
+              <a:graphicFrameLocks xmlns:a="http://schemas.openxmlformats.org/drawingml/2006/main" noChangeAspect="1"/>
+            </wp:cNvGraphicFramePr>
+            <a:graphic xmlns:a="http://schemas.openxmlformats.org/drawingml/2006/main">
+              <a:graphicData uri="http://schemas.openxmlformats.org/drawingml/2006/picture">
+                <pic:pic xmlns:pic="http://schemas.openxmlformats.org/drawingml/2006/picture">
+                  <pic:nvPicPr>
+                    <pic:cNvPr id="1481182073" name="Image 1" descr="Une image contenant texte, écriture manuscrite, papier&#10;&#10;Description générée automatiquement"/>
+                    <pic:cNvPicPr>
+                      <a:picLocks noChangeAspect="1" noChangeArrowheads="1"/>
+                    </pic:cNvPicPr>
+                  </pic:nvPicPr>
+                  <pic:blipFill>
+                    <a:blip r:embed="rId11" cstate="print">
+                      <a:extLst>
+                        <a:ext uri="{28A0092B-C50C-407E-A947-70E740481C1C}">
+                          <a14:useLocalDpi xmlns:a14="http://schemas.microsoft.com/office/drawing/2010/main" val="0"/>
+                        </a:ext>
+                      </a:extLst>
+                    </a:blip>
+                    <a:srcRect/>
+                    <a:stretch>
+                      <a:fillRect/>
+                    </a:stretch>
+                  </pic:blipFill>
+                  <pic:spPr bwMode="auto">
+                    <a:xfrm rot="5400000">
+                      <a:off x="0" y="0"/>
+                      <a:ext cx="2660142" cy="1994184"/>
+                    </a:xfrm>
+                    <a:prstGeom prst="rect">
+                      <a:avLst/>
+                    </a:prstGeom>
+                    <a:noFill/>
+                    <a:ln>
+                      <a:noFill/>
+                    </a:ln>
+                  </pic:spPr>
+                </pic:pic>
+              </a:graphicData>
+            </a:graphic>
+          </wp:inline>
+        </w:drawing>
+      </w:r>
+    </w:p>
+    <w:p>
+      <w:pPr>
+        <w:rPr>
+          <w:sz w:val="24"/>
+          <w:szCs w:val="24"/>
+        </w:rPr>
+      </w:pPr>
+      <w:r>
+        <w:rPr>
+          <w:sz w:val="24"/>
+          <w:szCs w:val="24"/>
+        </w:rPr>
+        <w:lastRenderedPageBreak/>
+        <w:t xml:space="preserve">Voici </w:t>
+      </w:r>
+      <w:r>
+        <w:rPr>
+          <w:i/>
+          <w:iCs/>
+          <w:sz w:val="24"/>
+          <w:szCs w:val="24"/>
+        </w:rPr>
+        <w:t>reserver.html</w:t>
+      </w:r>
+      <w:r>
+        <w:rPr>
+          <w:sz w:val="24"/>
+          <w:szCs w:val="24"/>
+        </w:rPr>
+        <w:t>, la page</w:t>
+      </w:r>
+      <w:r>
+        <w:rPr>
+          <w:sz w:val="24"/>
+          <w:szCs w:val="24"/>
+        </w:rPr>
+        <w:t xml:space="preserve"> </w:t>
+      </w:r>
+      <w:r>
+        <w:rPr>
+          <w:sz w:val="24"/>
+          <w:szCs w:val="24"/>
+        </w:rPr>
+        <w:t xml:space="preserve">divisée en deux blocs </w:t>
+      </w:r>
+      <w:r>
+        <w:rPr>
+          <w:sz w:val="24"/>
+          <w:szCs w:val="24"/>
+        </w:rPr>
+        <w:t>(dynamique)</w:t>
+      </w:r>
+      <w:r>
+        <w:rPr>
+          <w:sz w:val="24"/>
+          <w:szCs w:val="24"/>
+        </w:rPr>
+        <w:t xml:space="preserve"> qui ne porte pas son nom, car </w:t>
+      </w:r>
+      <w:r>
+        <w:rPr>
+          <w:sz w:val="24"/>
+          <w:szCs w:val="24"/>
+        </w:rPr>
+        <w:t xml:space="preserve">en réalité elle sert </w:t>
+      </w:r>
+      <w:r>
+        <w:rPr>
+          <w:sz w:val="24"/>
+          <w:szCs w:val="24"/>
+        </w:rPr>
+        <w:t xml:space="preserve">à afficher les informations de la </w:t>
+      </w:r>
+      <w:r>
+        <w:rPr>
+          <w:sz w:val="24"/>
+          <w:szCs w:val="24"/>
+        </w:rPr>
+        <w:t>BDD</w:t>
+      </w:r>
+      <w:r>
+        <w:rPr>
+          <w:sz w:val="24"/>
+          <w:szCs w:val="24"/>
+        </w:rPr>
+        <w:t xml:space="preserve"> et non à réserver un billet!</w:t>
+      </w:r>
+      <w:r>
+        <w:rPr>
+          <w:sz w:val="24"/>
+          <w:szCs w:val="24"/>
+        </w:rPr>
+        <w:t xml:space="preserve"> Initialement, on avait prévu qu</w:t>
+      </w:r>
+      <w:r>
+        <w:rPr>
+          <w:sz w:val="24"/>
+          <w:szCs w:val="24"/>
+        </w:rPr>
+        <w:t>’elle permettrait à l’utilisateur de remplir des champs afin de transférer les données saisies sur la BDD, mais puisque ce n’était pas la consigne du travail pratique, on a remplacé la page en une qui affiche seulement les données déjà inscrites sur la BDD</w:t>
+      </w:r>
+      <w:r>
+        <w:rPr>
+          <w:sz w:val="24"/>
+          <w:szCs w:val="24"/>
+        </w:rPr>
+        <w:t xml:space="preserve"> locale.</w:t>
+      </w:r>
+    </w:p>
+    <w:p>
+      <w:pPr>
+        <w:rPr>
+          <w:sz w:val="24"/>
+          <w:szCs w:val="24"/>
+        </w:rPr>
+      </w:pPr>
+      <w:r>
+        <w:rPr>
+          <w:noProof/>
+        </w:rPr>
+        <w:drawing>
+          <wp:inline distT="0" distB="0" distL="0" distR="0" wp14:anchorId="7813C17B" wp14:editId="4C7F17E9">
+            <wp:extent cx="2764586" cy="2073760"/>
+            <wp:effectExtent l="2540" t="0" r="635" b="635"/>
+            <wp:docPr id="348037325" name="Image 2" descr="Une image contenant texte, livre, écriture manuscrite, papier&#10;&#10;Description générée automatiquement"/>
+            <wp:cNvGraphicFramePr>
+              <a:graphicFrameLocks xmlns:a="http://schemas.openxmlformats.org/drawingml/2006/main" noChangeAspect="1"/>
+            </wp:cNvGraphicFramePr>
+            <a:graphic xmlns:a="http://schemas.openxmlformats.org/drawingml/2006/main">
+              <a:graphicData uri="http://schemas.openxmlformats.org/drawingml/2006/picture">
+                <pic:pic xmlns:pic="http://schemas.openxmlformats.org/drawingml/2006/picture">
+                  <pic:nvPicPr>
+                    <pic:cNvPr id="348037325" name="Image 2" descr="Une image contenant texte, livre, écriture manuscrite, papier&#10;&#10;Description générée automatiquement"/>
+                    <pic:cNvPicPr>
+                      <a:picLocks noChangeAspect="1" noChangeArrowheads="1"/>
+                    </pic:cNvPicPr>
+                  </pic:nvPicPr>
+                  <pic:blipFill>
+                    <a:blip r:embed="rId12" cstate="print">
+                      <a:extLst>
+                        <a:ext uri="{28A0092B-C50C-407E-A947-70E740481C1C}">
+                          <a14:useLocalDpi xmlns:a14="http://schemas.microsoft.com/office/drawing/2010/main" val="0"/>
+                        </a:ext>
+                      </a:extLst>
+                    </a:blip>
+                    <a:srcRect/>
+                    <a:stretch>
+                      <a:fillRect/>
+                    </a:stretch>
+                  </pic:blipFill>
+                  <pic:spPr bwMode="auto">
+                    <a:xfrm rot="5400000">
+                      <a:off x="0" y="0"/>
+                      <a:ext cx="2790955" cy="2093540"/>
+                    </a:xfrm>
+                    <a:prstGeom prst="rect">
+                      <a:avLst/>
+                    </a:prstGeom>
+                    <a:noFill/>
+                    <a:ln>
+                      <a:noFill/>
+                    </a:ln>
+                  </pic:spPr>
+                </pic:pic>
+              </a:graphicData>
+            </a:graphic>
+          </wp:inline>
+        </w:drawing>
+      </w:r>
+    </w:p>
+    <w:p>
+      <w:pPr>
+        <w:rPr>
+          <w:sz w:val="24"/>
+          <w:szCs w:val="24"/>
+        </w:rPr>
+      </w:pPr>
+      <w:r>
+        <w:rPr>
+          <w:sz w:val="24"/>
+          <w:szCs w:val="24"/>
+        </w:rPr>
+        <w:t xml:space="preserve">Composée de deux boîtes, </w:t>
+      </w:r>
+      <w:r>
+        <w:rPr>
+          <w:i/>
+          <w:iCs/>
+          <w:sz w:val="24"/>
+          <w:szCs w:val="24"/>
+        </w:rPr>
+        <w:t>map.html</w:t>
+      </w:r>
+      <w:r>
+        <w:rPr>
+          <w:sz w:val="24"/>
+          <w:szCs w:val="24"/>
+        </w:rPr>
+        <w:t xml:space="preserve"> est la dernière page de notre site web dynamique. </w:t>
+      </w:r>
+      <w:r>
+        <w:rPr>
+          <w:sz w:val="24"/>
+          <w:szCs w:val="24"/>
+        </w:rPr>
+        <w:t xml:space="preserve">C’est tout simplement </w:t>
+      </w:r>
+      <w:r>
+        <w:rPr>
+          <w:sz w:val="24"/>
+          <w:szCs w:val="24"/>
+        </w:rPr>
+        <w:t xml:space="preserve">la </w:t>
+      </w:r>
+      <w:r>
+        <w:rPr>
+          <w:sz w:val="24"/>
+          <w:szCs w:val="24"/>
+        </w:rPr>
+        <w:t xml:space="preserve">suite de </w:t>
+      </w:r>
+      <w:r>
+        <w:rPr>
+          <w:sz w:val="24"/>
+          <w:szCs w:val="24"/>
+        </w:rPr>
+        <w:t xml:space="preserve">la page </w:t>
+      </w:r>
+      <w:r>
+        <w:rPr>
+          <w:i/>
+          <w:iCs/>
+          <w:sz w:val="24"/>
+          <w:szCs w:val="24"/>
+        </w:rPr>
+        <w:t>destinations.html</w:t>
+      </w:r>
+      <w:r>
+        <w:rPr>
+          <w:sz w:val="24"/>
+          <w:szCs w:val="24"/>
+        </w:rPr>
+        <w:t>, où la seule différence est que l’utilisateur peut visualiser chaque destination</w:t>
+      </w:r>
+      <w:r>
+        <w:rPr>
+          <w:sz w:val="24"/>
+          <w:szCs w:val="24"/>
+        </w:rPr>
+        <w:t xml:space="preserve"> – depuis</w:t>
+      </w:r>
+      <w:r>
+        <w:rPr>
+          <w:sz w:val="24"/>
+          <w:szCs w:val="24"/>
+        </w:rPr>
+        <w:t xml:space="preserve"> un bouton</w:t>
+      </w:r>
+      <w:r>
+        <w:rPr>
+          <w:sz w:val="24"/>
+          <w:szCs w:val="24"/>
+        </w:rPr>
+        <w:t xml:space="preserve">, </w:t>
+      </w:r>
+      <w:r>
+        <w:rPr>
+          <w:sz w:val="24"/>
+          <w:szCs w:val="24"/>
+        </w:rPr>
+        <w:t>offerte sur une carte géographique</w:t>
+      </w:r>
+      <w:r>
+        <w:rPr>
+          <w:sz w:val="24"/>
+          <w:szCs w:val="24"/>
+        </w:rPr>
+        <w:t xml:space="preserve"> </w:t>
+      </w:r>
+      <w:r>
+        <w:rPr>
+          <w:sz w:val="24"/>
+          <w:szCs w:val="24"/>
+        </w:rPr>
+        <w:t>virtuelle</w:t>
+      </w:r>
+      <w:r>
+        <w:rPr>
+          <w:sz w:val="24"/>
+          <w:szCs w:val="24"/>
+        </w:rPr>
+        <w:t>, rendu possible à partir d’</w:t>
+      </w:r>
+      <w:r>
+        <w:rPr>
+          <w:sz w:val="24"/>
+          <w:szCs w:val="24"/>
+        </w:rPr>
+        <w:t>un API</w:t>
+      </w:r>
+      <w:r>
+        <w:rPr>
+          <w:sz w:val="24"/>
+          <w:szCs w:val="24"/>
+        </w:rPr>
+        <w:t xml:space="preserve"> implémenté sur le code JS.</w:t>
+      </w:r>
+    </w:p>
+    <w:p>
+      <w:pPr>
+        <w:rPr>
+          <w:sz w:val="24"/>
+          <w:szCs w:val="24"/>
+        </w:rPr>
+      </w:pPr>
+      <w:r>
+        <w:rPr>
+          <w:noProof/>
+        </w:rPr>
+        <w:drawing>
+          <wp:inline distT="0" distB="0" distL="0" distR="0" wp14:anchorId="7836B91A" wp14:editId="668D6DE4">
+            <wp:extent cx="2731869" cy="2049219"/>
+            <wp:effectExtent l="0" t="1588" r="0" b="0"/>
+            <wp:docPr id="695344673" name="Image 3" descr="Une image contenant texte, écriture manuscrite, Parallèle, art&#10;&#10;Description générée automatiquement"/>
+            <wp:cNvGraphicFramePr>
+              <a:graphicFrameLocks xmlns:a="http://schemas.openxmlformats.org/drawingml/2006/main" noChangeAspect="1"/>
+            </wp:cNvGraphicFramePr>
+            <a:graphic xmlns:a="http://schemas.openxmlformats.org/drawingml/2006/main">
+              <a:graphicData uri="http://schemas.openxmlformats.org/drawingml/2006/picture">
+                <pic:pic xmlns:pic="http://schemas.openxmlformats.org/drawingml/2006/picture">
+                  <pic:nvPicPr>
+                    <pic:cNvPr id="695344673" name="Image 3" descr="Une image contenant texte, écriture manuscrite, Parallèle, art&#10;&#10;Description générée automatiquement"/>
+                    <pic:cNvPicPr>
+                      <a:picLocks noChangeAspect="1" noChangeArrowheads="1"/>
+                    </pic:cNvPicPr>
+                  </pic:nvPicPr>
+                  <pic:blipFill>
+                    <a:blip r:embed="rId13" cstate="print">
+                      <a:extLst>
+                        <a:ext uri="{28A0092B-C50C-407E-A947-70E740481C1C}">
+                          <a14:useLocalDpi xmlns:a14="http://schemas.microsoft.com/office/drawing/2010/main" val="0"/>
+                        </a:ext>
+                      </a:extLst>
+                    </a:blip>
+                    <a:srcRect/>
+                    <a:stretch>
+                      <a:fillRect/>
+                    </a:stretch>
+                  </pic:blipFill>
+                  <pic:spPr bwMode="auto">
+                    <a:xfrm rot="5400000">
+                      <a:off x="0" y="0"/>
+                      <a:ext cx="2753967" cy="2065795"/>
+                    </a:xfrm>
+                    <a:prstGeom prst="rect">
+                      <a:avLst/>
+                    </a:prstGeom>
+                    <a:noFill/>
+                    <a:ln>
+                      <a:noFill/>
+                    </a:ln>
+                  </pic:spPr>
+                </pic:pic>
+              </a:graphicData>
+            </a:graphic>
+          </wp:inline>
+        </w:drawing>
+      </w:r>
+    </w:p>
+    <w:p>
+      <w:pPr>
         <w:pStyle w:val="Titre1"/>
       </w:pPr>
-      <w:bookmarkStart w:id="7" w:name="_Toc167392456"/>
-      <w:r>
+      <w:bookmarkStart w:id="7" w:name="_Toc167714891"/>
+      <w:r>
+        <w:lastRenderedPageBreak/>
         <w:t>Les fichiers de création de la BDD et du script d’insertion des données</w:t>
       </w:r>
       <w:bookmarkEnd w:id="7"/>
     </w:p>
+    <w:p>
+      <w:pPr>
+        <w:rPr>
+          <w:sz w:val="24"/>
+          <w:szCs w:val="24"/>
+        </w:rPr>
+      </w:pPr>
+      <w:r>
+        <w:rPr>
+          <w:sz w:val="24"/>
+          <w:szCs w:val="24"/>
+        </w:rPr>
+        <w:t xml:space="preserve">Les fichiers </w:t>
+      </w:r>
+      <w:r>
+        <w:rPr>
+          <w:sz w:val="24"/>
+          <w:szCs w:val="24"/>
+        </w:rPr>
+        <w:t xml:space="preserve">en question </w:t>
+      </w:r>
+      <w:r>
+        <w:rPr>
+          <w:sz w:val="24"/>
+          <w:szCs w:val="24"/>
+        </w:rPr>
+        <w:t xml:space="preserve">se trouvent dans le répertoire </w:t>
+      </w:r>
+      <w:r>
+        <w:rPr>
+          <w:sz w:val="24"/>
+          <w:szCs w:val="24"/>
+        </w:rPr>
+        <w:t>GitHub</w:t>
+      </w:r>
+      <w:r>
+        <w:rPr>
+          <w:sz w:val="24"/>
+          <w:szCs w:val="24"/>
+        </w:rPr>
+        <w:t xml:space="preserve"> (2cw-tp3-tp2-anis-et-kimi).</w:t>
+      </w:r>
+      <w:r>
+        <w:rPr>
+          <w:sz w:val="24"/>
+          <w:szCs w:val="24"/>
+        </w:rPr>
+        <w:t xml:space="preserve"> Le script est sur un fichier .txt.</w:t>
+      </w:r>
+    </w:p>
     <w:p/>
-    <w:p/>
-    <w:p>
-      <w:r>
-        <w:br w:type="page"/>
-      </w:r>
-    </w:p>
     <w:p/>
     <w:sectPr>
       <w:pgSz w:w="12240" w:h="15840"/>
@@ -1165,6 +2465,475 @@
     </w:sectPr>
   </w:body>
 </w:document>
+</file>
+
+<file path=word/numbering.xml><?xml version="1.0" encoding="utf-8"?>
+<w:numbering xmlns:wpc="http://schemas.microsoft.com/office/word/2010/wordprocessingCanvas" xmlns:cx="http://schemas.microsoft.com/office/drawing/2014/chartex" xmlns:cx1="http://schemas.microsoft.com/office/drawing/2015/9/8/chartex" xmlns:cx2="http://schemas.microsoft.com/office/drawing/2015/10/21/chartex" xmlns:cx3="http://schemas.microsoft.com/office/drawing/2016/5/9/chartex" xmlns:cx4="http://schemas.microsoft.com/office/drawing/2016/5/10/chartex" xmlns:cx5="http://schemas.microsoft.com/office/drawing/2016/5/11/chartex" xmlns:cx6="http://schemas.microsoft.com/office/drawing/2016/5/12/chartex" xmlns:cx7="http://schemas.microsoft.com/office/drawing/2016/5/13/chartex" xmlns:cx8="http://schemas.microsoft.com/office/drawing/2016/5/14/chartex" xmlns:mc="http://schemas.openxmlformats.org/markup-compatibility/2006" xmlns:aink="http://schemas.microsoft.com/office/drawing/2016/ink" xmlns:am3d="http://schemas.microsoft.com/office/drawing/2017/model3d" xmlns:o="urn:schemas-microsoft-com:office:office" xmlns:oel="http://schemas.microsoft.com/office/2019/extlst" xmlns:r="http://schemas.openxmlformats.org/officeDocument/2006/relationships" xmlns:m="http://schemas.openxmlformats.org/officeDocument/2006/math" xmlns:v="urn:schemas-microsoft-com:vml" xmlns:wp14="http://schemas.microsoft.com/office/word/2010/wordprocessingDrawing" xmlns:wp="http://schemas.openxmlformats.org/drawingml/2006/wordprocessingDrawing" xmlns:w10="urn:schemas-microsoft-com:office:word" xmlns:w="http://schemas.openxmlformats.org/wordprocessingml/2006/main" xmlns:w14="http://schemas.microsoft.com/office/word/2010/wordml" xmlns:w15="http://schemas.microsoft.com/office/word/2012/wordml" xmlns:w16cex="http://schemas.microsoft.com/office/word/2018/wordml/cex" xmlns:w16cid="http://schemas.microsoft.com/office/word/2016/wordml/cid" xmlns:w16="http://schemas.microsoft.com/office/word/2018/wordml" xmlns:w16du="http://schemas.microsoft.com/office/word/2023/wordml/word16du" xmlns:w16sdtdh="http://schemas.microsoft.com/office/word/2020/wordml/sdtdatahash" xmlns:w16se="http://schemas.microsoft.com/office/word/2015/wordml/symex" xmlns:wpg="http://schemas.microsoft.com/office/word/2010/wordprocessingGroup" xmlns:wpi="http://schemas.microsoft.com/office/word/2010/wordprocessingInk" xmlns:wne="http://schemas.microsoft.com/office/word/2006/wordml" xmlns:wps="http://schemas.microsoft.com/office/word/2010/wordprocessingShape" mc:Ignorable="w14 w15 w16se w16cid w16 w16cex w16sdtdh w16du wp14">
+  <w:abstractNum w:abstractNumId="0" w15:restartNumberingAfterBreak="0">
+    <w:nsid w:val="217E2792"/>
+    <w:multiLevelType w:val="hybridMultilevel"/>
+    <w:tmpl w:val="B2608DFA"/>
+    <w:lvl w:ilvl="0" w:tplc="0C0C0001">
+      <w:start w:val="1"/>
+      <w:numFmt w:val="bullet"/>
+      <w:lvlText w:val=""/>
+      <w:lvlJc w:val="left"/>
+      <w:pPr>
+        <w:ind w:left="720" w:hanging="360"/>
+      </w:pPr>
+      <w:rPr>
+        <w:rFonts w:ascii="Symbol" w:hAnsi="Symbol" w:hint="default"/>
+      </w:rPr>
+    </w:lvl>
+    <w:lvl w:ilvl="1" w:tplc="0C0C0003" w:tentative="1">
+      <w:start w:val="1"/>
+      <w:numFmt w:val="bullet"/>
+      <w:lvlText w:val="o"/>
+      <w:lvlJc w:val="left"/>
+      <w:pPr>
+        <w:ind w:left="1440" w:hanging="360"/>
+      </w:pPr>
+      <w:rPr>
+        <w:rFonts w:ascii="Courier New" w:hAnsi="Courier New" w:cs="Courier New" w:hint="default"/>
+      </w:rPr>
+    </w:lvl>
+    <w:lvl w:ilvl="2" w:tplc="0C0C0005" w:tentative="1">
+      <w:start w:val="1"/>
+      <w:numFmt w:val="bullet"/>
+      <w:lvlText w:val=""/>
+      <w:lvlJc w:val="left"/>
+      <w:pPr>
+        <w:ind w:left="2160" w:hanging="360"/>
+      </w:pPr>
+      <w:rPr>
+        <w:rFonts w:ascii="Wingdings" w:hAnsi="Wingdings" w:hint="default"/>
+      </w:rPr>
+    </w:lvl>
+    <w:lvl w:ilvl="3" w:tplc="0C0C0001" w:tentative="1">
+      <w:start w:val="1"/>
+      <w:numFmt w:val="bullet"/>
+      <w:lvlText w:val=""/>
+      <w:lvlJc w:val="left"/>
+      <w:pPr>
+        <w:ind w:left="2880" w:hanging="360"/>
+      </w:pPr>
+      <w:rPr>
+        <w:rFonts w:ascii="Symbol" w:hAnsi="Symbol" w:hint="default"/>
+      </w:rPr>
+    </w:lvl>
+    <w:lvl w:ilvl="4" w:tplc="0C0C0003" w:tentative="1">
+      <w:start w:val="1"/>
+      <w:numFmt w:val="bullet"/>
+      <w:lvlText w:val="o"/>
+      <w:lvlJc w:val="left"/>
+      <w:pPr>
+        <w:ind w:left="3600" w:hanging="360"/>
+      </w:pPr>
+      <w:rPr>
+        <w:rFonts w:ascii="Courier New" w:hAnsi="Courier New" w:cs="Courier New" w:hint="default"/>
+      </w:rPr>
+    </w:lvl>
+    <w:lvl w:ilvl="5" w:tplc="0C0C0005" w:tentative="1">
+      <w:start w:val="1"/>
+      <w:numFmt w:val="bullet"/>
+      <w:lvlText w:val=""/>
+      <w:lvlJc w:val="left"/>
+      <w:pPr>
+        <w:ind w:left="4320" w:hanging="360"/>
+      </w:pPr>
+      <w:rPr>
+        <w:rFonts w:ascii="Wingdings" w:hAnsi="Wingdings" w:hint="default"/>
+      </w:rPr>
+    </w:lvl>
+    <w:lvl w:ilvl="6" w:tplc="0C0C0001" w:tentative="1">
+      <w:start w:val="1"/>
+      <w:numFmt w:val="bullet"/>
+      <w:lvlText w:val=""/>
+      <w:lvlJc w:val="left"/>
+      <w:pPr>
+        <w:ind w:left="5040" w:hanging="360"/>
+      </w:pPr>
+      <w:rPr>
+        <w:rFonts w:ascii="Symbol" w:hAnsi="Symbol" w:hint="default"/>
+      </w:rPr>
+    </w:lvl>
+    <w:lvl w:ilvl="7" w:tplc="0C0C0003" w:tentative="1">
+      <w:start w:val="1"/>
+      <w:numFmt w:val="bullet"/>
+      <w:lvlText w:val="o"/>
+      <w:lvlJc w:val="left"/>
+      <w:pPr>
+        <w:ind w:left="5760" w:hanging="360"/>
+      </w:pPr>
+      <w:rPr>
+        <w:rFonts w:ascii="Courier New" w:hAnsi="Courier New" w:cs="Courier New" w:hint="default"/>
+      </w:rPr>
+    </w:lvl>
+    <w:lvl w:ilvl="8" w:tplc="0C0C0005" w:tentative="1">
+      <w:start w:val="1"/>
+      <w:numFmt w:val="bullet"/>
+      <w:lvlText w:val=""/>
+      <w:lvlJc w:val="left"/>
+      <w:pPr>
+        <w:ind w:left="6480" w:hanging="360"/>
+      </w:pPr>
+      <w:rPr>
+        <w:rFonts w:ascii="Wingdings" w:hAnsi="Wingdings" w:hint="default"/>
+      </w:rPr>
+    </w:lvl>
+  </w:abstractNum>
+  <w:abstractNum w:abstractNumId="1" w15:restartNumberingAfterBreak="0">
+    <w:nsid w:val="22183837"/>
+    <w:multiLevelType w:val="hybridMultilevel"/>
+    <w:tmpl w:val="9A6EE1CA"/>
+    <w:lvl w:ilvl="0" w:tplc="0C0C0001">
+      <w:start w:val="1"/>
+      <w:numFmt w:val="bullet"/>
+      <w:lvlText w:val=""/>
+      <w:lvlJc w:val="left"/>
+      <w:pPr>
+        <w:ind w:left="720" w:hanging="360"/>
+      </w:pPr>
+      <w:rPr>
+        <w:rFonts w:ascii="Symbol" w:hAnsi="Symbol" w:hint="default"/>
+      </w:rPr>
+    </w:lvl>
+    <w:lvl w:ilvl="1" w:tplc="0C0C0003" w:tentative="1">
+      <w:start w:val="1"/>
+      <w:numFmt w:val="bullet"/>
+      <w:lvlText w:val="o"/>
+      <w:lvlJc w:val="left"/>
+      <w:pPr>
+        <w:ind w:left="1440" w:hanging="360"/>
+      </w:pPr>
+      <w:rPr>
+        <w:rFonts w:ascii="Courier New" w:hAnsi="Courier New" w:cs="Courier New" w:hint="default"/>
+      </w:rPr>
+    </w:lvl>
+    <w:lvl w:ilvl="2" w:tplc="0C0C0005" w:tentative="1">
+      <w:start w:val="1"/>
+      <w:numFmt w:val="bullet"/>
+      <w:lvlText w:val=""/>
+      <w:lvlJc w:val="left"/>
+      <w:pPr>
+        <w:ind w:left="2160" w:hanging="360"/>
+      </w:pPr>
+      <w:rPr>
+        <w:rFonts w:ascii="Wingdings" w:hAnsi="Wingdings" w:hint="default"/>
+      </w:rPr>
+    </w:lvl>
+    <w:lvl w:ilvl="3" w:tplc="0C0C0001" w:tentative="1">
+      <w:start w:val="1"/>
+      <w:numFmt w:val="bullet"/>
+      <w:lvlText w:val=""/>
+      <w:lvlJc w:val="left"/>
+      <w:pPr>
+        <w:ind w:left="2880" w:hanging="360"/>
+      </w:pPr>
+      <w:rPr>
+        <w:rFonts w:ascii="Symbol" w:hAnsi="Symbol" w:hint="default"/>
+      </w:rPr>
+    </w:lvl>
+    <w:lvl w:ilvl="4" w:tplc="0C0C0003" w:tentative="1">
+      <w:start w:val="1"/>
+      <w:numFmt w:val="bullet"/>
+      <w:lvlText w:val="o"/>
+      <w:lvlJc w:val="left"/>
+      <w:pPr>
+        <w:ind w:left="3600" w:hanging="360"/>
+      </w:pPr>
+      <w:rPr>
+        <w:rFonts w:ascii="Courier New" w:hAnsi="Courier New" w:cs="Courier New" w:hint="default"/>
+      </w:rPr>
+    </w:lvl>
+    <w:lvl w:ilvl="5" w:tplc="0C0C0005" w:tentative="1">
+      <w:start w:val="1"/>
+      <w:numFmt w:val="bullet"/>
+      <w:lvlText w:val=""/>
+      <w:lvlJc w:val="left"/>
+      <w:pPr>
+        <w:ind w:left="4320" w:hanging="360"/>
+      </w:pPr>
+      <w:rPr>
+        <w:rFonts w:ascii="Wingdings" w:hAnsi="Wingdings" w:hint="default"/>
+      </w:rPr>
+    </w:lvl>
+    <w:lvl w:ilvl="6" w:tplc="0C0C0001" w:tentative="1">
+      <w:start w:val="1"/>
+      <w:numFmt w:val="bullet"/>
+      <w:lvlText w:val=""/>
+      <w:lvlJc w:val="left"/>
+      <w:pPr>
+        <w:ind w:left="5040" w:hanging="360"/>
+      </w:pPr>
+      <w:rPr>
+        <w:rFonts w:ascii="Symbol" w:hAnsi="Symbol" w:hint="default"/>
+      </w:rPr>
+    </w:lvl>
+    <w:lvl w:ilvl="7" w:tplc="0C0C0003" w:tentative="1">
+      <w:start w:val="1"/>
+      <w:numFmt w:val="bullet"/>
+      <w:lvlText w:val="o"/>
+      <w:lvlJc w:val="left"/>
+      <w:pPr>
+        <w:ind w:left="5760" w:hanging="360"/>
+      </w:pPr>
+      <w:rPr>
+        <w:rFonts w:ascii="Courier New" w:hAnsi="Courier New" w:cs="Courier New" w:hint="default"/>
+      </w:rPr>
+    </w:lvl>
+    <w:lvl w:ilvl="8" w:tplc="0C0C0005" w:tentative="1">
+      <w:start w:val="1"/>
+      <w:numFmt w:val="bullet"/>
+      <w:lvlText w:val=""/>
+      <w:lvlJc w:val="left"/>
+      <w:pPr>
+        <w:ind w:left="6480" w:hanging="360"/>
+      </w:pPr>
+      <w:rPr>
+        <w:rFonts w:ascii="Wingdings" w:hAnsi="Wingdings" w:hint="default"/>
+      </w:rPr>
+    </w:lvl>
+  </w:abstractNum>
+  <w:abstractNum w:abstractNumId="2" w15:restartNumberingAfterBreak="0">
+    <w:nsid w:val="43106FFB"/>
+    <w:multiLevelType w:val="hybridMultilevel"/>
+    <w:tmpl w:val="A230AED4"/>
+    <w:lvl w:ilvl="0" w:tplc="0C0C0001">
+      <w:start w:val="1"/>
+      <w:numFmt w:val="bullet"/>
+      <w:lvlText w:val=""/>
+      <w:lvlJc w:val="left"/>
+      <w:pPr>
+        <w:ind w:left="720" w:hanging="360"/>
+      </w:pPr>
+      <w:rPr>
+        <w:rFonts w:ascii="Symbol" w:hAnsi="Symbol" w:hint="default"/>
+      </w:rPr>
+    </w:lvl>
+    <w:lvl w:ilvl="1" w:tplc="0C0C0003" w:tentative="1">
+      <w:start w:val="1"/>
+      <w:numFmt w:val="bullet"/>
+      <w:lvlText w:val="o"/>
+      <w:lvlJc w:val="left"/>
+      <w:pPr>
+        <w:ind w:left="1440" w:hanging="360"/>
+      </w:pPr>
+      <w:rPr>
+        <w:rFonts w:ascii="Courier New" w:hAnsi="Courier New" w:cs="Courier New" w:hint="default"/>
+      </w:rPr>
+    </w:lvl>
+    <w:lvl w:ilvl="2" w:tplc="0C0C0005" w:tentative="1">
+      <w:start w:val="1"/>
+      <w:numFmt w:val="bullet"/>
+      <w:lvlText w:val=""/>
+      <w:lvlJc w:val="left"/>
+      <w:pPr>
+        <w:ind w:left="2160" w:hanging="360"/>
+      </w:pPr>
+      <w:rPr>
+        <w:rFonts w:ascii="Wingdings" w:hAnsi="Wingdings" w:hint="default"/>
+      </w:rPr>
+    </w:lvl>
+    <w:lvl w:ilvl="3" w:tplc="0C0C0001" w:tentative="1">
+      <w:start w:val="1"/>
+      <w:numFmt w:val="bullet"/>
+      <w:lvlText w:val=""/>
+      <w:lvlJc w:val="left"/>
+      <w:pPr>
+        <w:ind w:left="2880" w:hanging="360"/>
+      </w:pPr>
+      <w:rPr>
+        <w:rFonts w:ascii="Symbol" w:hAnsi="Symbol" w:hint="default"/>
+      </w:rPr>
+    </w:lvl>
+    <w:lvl w:ilvl="4" w:tplc="0C0C0003" w:tentative="1">
+      <w:start w:val="1"/>
+      <w:numFmt w:val="bullet"/>
+      <w:lvlText w:val="o"/>
+      <w:lvlJc w:val="left"/>
+      <w:pPr>
+        <w:ind w:left="3600" w:hanging="360"/>
+      </w:pPr>
+      <w:rPr>
+        <w:rFonts w:ascii="Courier New" w:hAnsi="Courier New" w:cs="Courier New" w:hint="default"/>
+      </w:rPr>
+    </w:lvl>
+    <w:lvl w:ilvl="5" w:tplc="0C0C0005" w:tentative="1">
+      <w:start w:val="1"/>
+      <w:numFmt w:val="bullet"/>
+      <w:lvlText w:val=""/>
+      <w:lvlJc w:val="left"/>
+      <w:pPr>
+        <w:ind w:left="4320" w:hanging="360"/>
+      </w:pPr>
+      <w:rPr>
+        <w:rFonts w:ascii="Wingdings" w:hAnsi="Wingdings" w:hint="default"/>
+      </w:rPr>
+    </w:lvl>
+    <w:lvl w:ilvl="6" w:tplc="0C0C0001" w:tentative="1">
+      <w:start w:val="1"/>
+      <w:numFmt w:val="bullet"/>
+      <w:lvlText w:val=""/>
+      <w:lvlJc w:val="left"/>
+      <w:pPr>
+        <w:ind w:left="5040" w:hanging="360"/>
+      </w:pPr>
+      <w:rPr>
+        <w:rFonts w:ascii="Symbol" w:hAnsi="Symbol" w:hint="default"/>
+      </w:rPr>
+    </w:lvl>
+    <w:lvl w:ilvl="7" w:tplc="0C0C0003" w:tentative="1">
+      <w:start w:val="1"/>
+      <w:numFmt w:val="bullet"/>
+      <w:lvlText w:val="o"/>
+      <w:lvlJc w:val="left"/>
+      <w:pPr>
+        <w:ind w:left="5760" w:hanging="360"/>
+      </w:pPr>
+      <w:rPr>
+        <w:rFonts w:ascii="Courier New" w:hAnsi="Courier New" w:cs="Courier New" w:hint="default"/>
+      </w:rPr>
+    </w:lvl>
+    <w:lvl w:ilvl="8" w:tplc="0C0C0005" w:tentative="1">
+      <w:start w:val="1"/>
+      <w:numFmt w:val="bullet"/>
+      <w:lvlText w:val=""/>
+      <w:lvlJc w:val="left"/>
+      <w:pPr>
+        <w:ind w:left="6480" w:hanging="360"/>
+      </w:pPr>
+      <w:rPr>
+        <w:rFonts w:ascii="Wingdings" w:hAnsi="Wingdings" w:hint="default"/>
+      </w:rPr>
+    </w:lvl>
+  </w:abstractNum>
+  <w:abstractNum w:abstractNumId="3" w15:restartNumberingAfterBreak="0">
+    <w:nsid w:val="4B98584C"/>
+    <w:multiLevelType w:val="hybridMultilevel"/>
+    <w:tmpl w:val="4B6026B0"/>
+    <w:lvl w:ilvl="0" w:tplc="0C0C0001">
+      <w:start w:val="1"/>
+      <w:numFmt w:val="bullet"/>
+      <w:lvlText w:val=""/>
+      <w:lvlJc w:val="left"/>
+      <w:pPr>
+        <w:ind w:left="720" w:hanging="360"/>
+      </w:pPr>
+      <w:rPr>
+        <w:rFonts w:ascii="Symbol" w:hAnsi="Symbol" w:hint="default"/>
+      </w:rPr>
+    </w:lvl>
+    <w:lvl w:ilvl="1" w:tplc="0C0C0003" w:tentative="1">
+      <w:start w:val="1"/>
+      <w:numFmt w:val="bullet"/>
+      <w:lvlText w:val="o"/>
+      <w:lvlJc w:val="left"/>
+      <w:pPr>
+        <w:ind w:left="1440" w:hanging="360"/>
+      </w:pPr>
+      <w:rPr>
+        <w:rFonts w:ascii="Courier New" w:hAnsi="Courier New" w:cs="Courier New" w:hint="default"/>
+      </w:rPr>
+    </w:lvl>
+    <w:lvl w:ilvl="2" w:tplc="0C0C0005" w:tentative="1">
+      <w:start w:val="1"/>
+      <w:numFmt w:val="bullet"/>
+      <w:lvlText w:val=""/>
+      <w:lvlJc w:val="left"/>
+      <w:pPr>
+        <w:ind w:left="2160" w:hanging="360"/>
+      </w:pPr>
+      <w:rPr>
+        <w:rFonts w:ascii="Wingdings" w:hAnsi="Wingdings" w:hint="default"/>
+      </w:rPr>
+    </w:lvl>
+    <w:lvl w:ilvl="3" w:tplc="0C0C0001" w:tentative="1">
+      <w:start w:val="1"/>
+      <w:numFmt w:val="bullet"/>
+      <w:lvlText w:val=""/>
+      <w:lvlJc w:val="left"/>
+      <w:pPr>
+        <w:ind w:left="2880" w:hanging="360"/>
+      </w:pPr>
+      <w:rPr>
+        <w:rFonts w:ascii="Symbol" w:hAnsi="Symbol" w:hint="default"/>
+      </w:rPr>
+    </w:lvl>
+    <w:lvl w:ilvl="4" w:tplc="0C0C0003" w:tentative="1">
+      <w:start w:val="1"/>
+      <w:numFmt w:val="bullet"/>
+      <w:lvlText w:val="o"/>
+      <w:lvlJc w:val="left"/>
+      <w:pPr>
+        <w:ind w:left="3600" w:hanging="360"/>
+      </w:pPr>
+      <w:rPr>
+        <w:rFonts w:ascii="Courier New" w:hAnsi="Courier New" w:cs="Courier New" w:hint="default"/>
+      </w:rPr>
+    </w:lvl>
+    <w:lvl w:ilvl="5" w:tplc="0C0C0005" w:tentative="1">
+      <w:start w:val="1"/>
+      <w:numFmt w:val="bullet"/>
+      <w:lvlText w:val=""/>
+      <w:lvlJc w:val="left"/>
+      <w:pPr>
+        <w:ind w:left="4320" w:hanging="360"/>
+      </w:pPr>
+      <w:rPr>
+        <w:rFonts w:ascii="Wingdings" w:hAnsi="Wingdings" w:hint="default"/>
+      </w:rPr>
+    </w:lvl>
+    <w:lvl w:ilvl="6" w:tplc="0C0C0001" w:tentative="1">
+      <w:start w:val="1"/>
+      <w:numFmt w:val="bullet"/>
+      <w:lvlText w:val=""/>
+      <w:lvlJc w:val="left"/>
+      <w:pPr>
+        <w:ind w:left="5040" w:hanging="360"/>
+      </w:pPr>
+      <w:rPr>
+        <w:rFonts w:ascii="Symbol" w:hAnsi="Symbol" w:hint="default"/>
+      </w:rPr>
+    </w:lvl>
+    <w:lvl w:ilvl="7" w:tplc="0C0C0003" w:tentative="1">
+      <w:start w:val="1"/>
+      <w:numFmt w:val="bullet"/>
+      <w:lvlText w:val="o"/>
+      <w:lvlJc w:val="left"/>
+      <w:pPr>
+        <w:ind w:left="5760" w:hanging="360"/>
+      </w:pPr>
+      <w:rPr>
+        <w:rFonts w:ascii="Courier New" w:hAnsi="Courier New" w:cs="Courier New" w:hint="default"/>
+      </w:rPr>
+    </w:lvl>
+    <w:lvl w:ilvl="8" w:tplc="0C0C0005" w:tentative="1">
+      <w:start w:val="1"/>
+      <w:numFmt w:val="bullet"/>
+      <w:lvlText w:val=""/>
+      <w:lvlJc w:val="left"/>
+      <w:pPr>
+        <w:ind w:left="6480" w:hanging="360"/>
+      </w:pPr>
+      <w:rPr>
+        <w:rFonts w:ascii="Wingdings" w:hAnsi="Wingdings" w:hint="default"/>
+      </w:rPr>
+    </w:lvl>
+  </w:abstractNum>
+  <w:num w:numId="1" w16cid:durableId="1321933068">
+    <w:abstractNumId w:val="0"/>
+  </w:num>
+  <w:num w:numId="2" w16cid:durableId="1196112741">
+    <w:abstractNumId w:val="3"/>
+  </w:num>
+  <w:num w:numId="3" w16cid:durableId="321469812">
+    <w:abstractNumId w:val="2"/>
+  </w:num>
+  <w:num w:numId="4" w16cid:durableId="2129733755">
+    <w:abstractNumId w:val="1"/>
+  </w:num>
+</w:numbering>
 </file>
 
 <file path=word/styles.xml><?xml version="1.0" encoding="utf-8"?>
@@ -1737,6 +3506,17 @@
       <w:u w:val="single"/>
     </w:rPr>
   </w:style>
+  <w:style w:type="paragraph" w:styleId="Paragraphedeliste">
+    <w:name w:val="List Paragraph"/>
+    <w:basedOn w:val="Normal"/>
+    <w:uiPriority w:val="34"/>
+    <w:qFormat/>
+    <w:rsid w:val="00573AFF"/>
+    <w:pPr>
+      <w:ind w:left="720"/>
+      <w:contextualSpacing/>
+    </w:pPr>
+  </w:style>
 </w:styles>
 </file>
 
@@ -1813,12 +3593,12 @@
 
 <file path=word/glossary/fontTable.xml><?xml version="1.0" encoding="utf-8"?>
 <w:fonts xmlns:mc="http://schemas.openxmlformats.org/markup-compatibility/2006" xmlns:r="http://schemas.openxmlformats.org/officeDocument/2006/relationships" xmlns:w="http://schemas.openxmlformats.org/wordprocessingml/2006/main" xmlns:w14="http://schemas.microsoft.com/office/word/2010/wordml" xmlns:w15="http://schemas.microsoft.com/office/word/2012/wordml" xmlns:w16cex="http://schemas.microsoft.com/office/word/2018/wordml/cex" xmlns:w16cid="http://schemas.microsoft.com/office/word/2016/wordml/cid" xmlns:w16="http://schemas.microsoft.com/office/word/2018/wordml" xmlns:w16du="http://schemas.microsoft.com/office/word/2023/wordml/word16du" xmlns:w16sdtdh="http://schemas.microsoft.com/office/word/2020/wordml/sdtdatahash" xmlns:w16se="http://schemas.microsoft.com/office/word/2015/wordml/symex" mc:Ignorable="w14 w15 w16se w16cid w16 w16cex w16sdtdh w16du">
-  <w:font w:name="Calibri">
-    <w:panose1 w:val="020F0502020204030204"/>
-    <w:charset w:val="00"/>
-    <w:family w:val="swiss"/>
+  <w:font w:name="Symbol">
+    <w:panose1 w:val="05050102010706020507"/>
+    <w:charset w:val="02"/>
+    <w:family w:val="roman"/>
     <w:pitch w:val="variable"/>
-    <w:sig w:usb0="E4002EFF" w:usb1="C200247B" w:usb2="00000009" w:usb3="00000000" w:csb0="000001FF" w:csb1="00000000"/>
+    <w:sig w:usb0="00000000" w:usb1="10000000" w:usb2="00000000" w:usb3="00000000" w:csb0="80000000" w:csb1="00000000"/>
   </w:font>
   <w:font w:name="Times New Roman">
     <w:panose1 w:val="02020603050405020304"/>
@@ -1826,6 +3606,27 @@
     <w:family w:val="roman"/>
     <w:pitch w:val="variable"/>
     <w:sig w:usb0="E0002EFF" w:usb1="C000785B" w:usb2="00000009" w:usb3="00000000" w:csb0="000001FF" w:csb1="00000000"/>
+  </w:font>
+  <w:font w:name="Courier New">
+    <w:panose1 w:val="02070309020205020404"/>
+    <w:charset w:val="00"/>
+    <w:family w:val="modern"/>
+    <w:pitch w:val="fixed"/>
+    <w:sig w:usb0="E0002EFF" w:usb1="C0007843" w:usb2="00000009" w:usb3="00000000" w:csb0="000001FF" w:csb1="00000000"/>
+  </w:font>
+  <w:font w:name="Wingdings">
+    <w:panose1 w:val="05000000000000000000"/>
+    <w:charset w:val="02"/>
+    <w:family w:val="auto"/>
+    <w:pitch w:val="variable"/>
+    <w:sig w:usb0="00000000" w:usb1="10000000" w:usb2="00000000" w:usb3="00000000" w:csb0="80000000" w:csb1="00000000"/>
+  </w:font>
+  <w:font w:name="Calibri">
+    <w:panose1 w:val="020F0502020204030204"/>
+    <w:charset w:val="00"/>
+    <w:family w:val="swiss"/>
+    <w:pitch w:val="variable"/>
+    <w:sig w:usb0="E4002EFF" w:usb1="C200247B" w:usb2="00000009" w:usb3="00000000" w:csb0="000001FF" w:csb1="00000000"/>
   </w:font>
   <w:font w:name="Calibri Light">
     <w:panose1 w:val="020F0302020204030204"/>
@@ -1867,11 +3668,13 @@
   <w:rsids>
     <w:rsidRoot w:val="0018639E"/>
     <w:rsid w:val="0018639E"/>
+    <w:rsid w:val="00450ACD"/>
     <w:rsid w:val="006B627F"/>
     <w:rsid w:val="0074554A"/>
     <w:rsid w:val="0087578C"/>
     <w:rsid w:val="008B5E03"/>
     <w:rsid w:val="00BD0AFA"/>
+    <w:rsid w:val="00C24608"/>
     <w:rsid w:val="00FD72EC"/>
   </w:rsids>
   <m:mathPr>
@@ -2638,9 +4441,9 @@
 
 <file path=customXml/item1.xml><?xml version="1.0" encoding="utf-8"?>
 <CoverPageProperties xmlns="http://schemas.microsoft.com/office/2006/coverPageProps">
-  <PublishDate>2024-05-14T00:00:00</PublishDate>
+  <PublishDate>2024-05-27T00:00:00</PublishDate>
   <Abstract/>
-  <CompanyAddress/>
+  <CompanyAddress>Collège de Bois-de-Boulogne</CompanyAddress>
   <CompanyPhone/>
   <CompanyFax/>
   <CompanyEmail/>

</xml_diff>

<commit_message>
ajout de quelques informations sur les relations dans le document collectif
</commit_message>
<xml_diff>
--- a/Journal collectif/Documentation-ANIS-KIMI.docx
+++ b/Journal collectif/Documentation-ANIS-KIMI.docx
@@ -1053,14 +1053,7 @@
           <w:sz w:val="24"/>
           <w:szCs w:val="24"/>
         </w:rPr>
-        <w:t>présente</w:t>
-      </w:r>
-      <w:r>
-        <w:rPr>
-          <w:sz w:val="24"/>
-          <w:szCs w:val="24"/>
-        </w:rPr>
-        <w:t xml:space="preserve"> </w:t>
+        <w:t xml:space="preserve">présente </w:t>
       </w:r>
       <w:r>
         <w:rPr>
@@ -1280,6 +1273,9 @@
     </w:p>
     <w:p>
       <w:r>
+        <w:rPr>
+          <w:noProof/>
+        </w:rPr>
         <w:drawing>
           <wp:inline distT="0" distB="0" distL="0" distR="0" wp14:anchorId="41F329D3" wp14:editId="56AFF3EC">
             <wp:extent cx="4945380" cy="2295252"/>
@@ -1373,42 +1369,12 @@
           <w:szCs w:val="24"/>
         </w:rPr>
       </w:pPr>
-      <w:proofErr w:type="gramStart"/>
-      <w:r>
-        <w:rPr>
-          <w:sz w:val="24"/>
-          <w:szCs w:val="24"/>
-        </w:rPr>
-        <w:t>réservation</w:t>
-      </w:r>
-      <w:proofErr w:type="gramEnd"/>
-      <w:r>
-        <w:rPr>
-          <w:sz w:val="24"/>
-          <w:szCs w:val="24"/>
-        </w:rPr>
-        <w:t xml:space="preserve"> </w:t>
-      </w:r>
-      <w:r>
-        <w:rPr>
-          <w:sz w:val="24"/>
-          <w:szCs w:val="24"/>
-        </w:rPr>
-        <w:t>–</w:t>
-      </w:r>
-      <w:r>
-        <w:rPr>
-          <w:sz w:val="24"/>
-          <w:szCs w:val="24"/>
-        </w:rPr>
-        <w:t xml:space="preserve"> </w:t>
-      </w:r>
-      <w:r>
-        <w:rPr>
-          <w:sz w:val="24"/>
-          <w:szCs w:val="24"/>
-        </w:rPr>
-        <w:t>client</w:t>
+      <w:r>
+        <w:rPr>
+          <w:sz w:val="24"/>
+          <w:szCs w:val="24"/>
+        </w:rPr>
+        <w:t>Un client peut faire plusieurs réservations.</w:t>
       </w:r>
     </w:p>
     <w:p>
@@ -1429,17 +1395,57 @@
           <w:sz w:val="24"/>
           <w:szCs w:val="24"/>
         </w:rPr>
-        <w:t>1 à N</w:t>
+        <w:t>réservation</w:t>
+      </w:r>
+      <w:r>
+        <w:rPr>
+          <w:sz w:val="24"/>
+          <w:szCs w:val="24"/>
+        </w:rPr>
+        <w:t xml:space="preserve"> </w:t>
+      </w:r>
+      <w:r>
+        <w:rPr>
+          <w:sz w:val="24"/>
+          <w:szCs w:val="24"/>
+        </w:rPr>
+        <w:t>–</w:t>
+      </w:r>
+      <w:r>
+        <w:rPr>
+          <w:sz w:val="24"/>
+          <w:szCs w:val="24"/>
+        </w:rPr>
+        <w:t xml:space="preserve"> </w:t>
+      </w:r>
+      <w:r>
+        <w:rPr>
+          <w:sz w:val="24"/>
+          <w:szCs w:val="24"/>
+        </w:rPr>
+        <w:t>client</w:t>
       </w:r>
     </w:p>
     <w:p>
       <w:pPr>
+        <w:pStyle w:val="Paragraphedeliste"/>
+        <w:numPr>
+          <w:ilvl w:val="0"/>
+          <w:numId w:val="2"/>
+        </w:numPr>
         <w:spacing w:after="0"/>
         <w:rPr>
           <w:sz w:val="24"/>
           <w:szCs w:val="24"/>
         </w:rPr>
       </w:pPr>
+      <w:r>
+        <w:rPr>
+          <w:sz w:val="24"/>
+          <w:szCs w:val="24"/>
+        </w:rPr>
+        <w:t>1 à N</w:t>
+      </w:r>
     </w:p>
     <w:p>
       <w:pPr>
@@ -1449,12 +1455,42 @@
           <w:szCs w:val="24"/>
         </w:rPr>
       </w:pPr>
+    </w:p>
+    <w:p>
+      <w:pPr>
+        <w:spacing w:after="0"/>
+        <w:rPr>
+          <w:sz w:val="24"/>
+          <w:szCs w:val="24"/>
+        </w:rPr>
+      </w:pPr>
       <w:r>
         <w:rPr>
           <w:sz w:val="24"/>
           <w:szCs w:val="24"/>
         </w:rPr>
         <w:t>Réservations -&gt; Destinations</w:t>
+      </w:r>
+    </w:p>
+    <w:p>
+      <w:pPr>
+        <w:pStyle w:val="Paragraphedeliste"/>
+        <w:numPr>
+          <w:ilvl w:val="0"/>
+          <w:numId w:val="5"/>
+        </w:numPr>
+        <w:spacing w:after="0"/>
+        <w:rPr>
+          <w:sz w:val="24"/>
+          <w:szCs w:val="24"/>
+        </w:rPr>
+      </w:pPr>
+      <w:r>
+        <w:rPr>
+          <w:sz w:val="24"/>
+          <w:szCs w:val="24"/>
+        </w:rPr>
+        <w:t>Plusieurs réservations peuvent avoir plusieurs destinations.</w:t>
       </w:r>
     </w:p>
     <w:p>
@@ -1470,21 +1506,12 @@
           <w:szCs w:val="24"/>
         </w:rPr>
       </w:pPr>
-      <w:proofErr w:type="gramStart"/>
-      <w:r>
-        <w:rPr>
-          <w:sz w:val="24"/>
-          <w:szCs w:val="24"/>
-        </w:rPr>
-        <w:t>réservation</w:t>
-      </w:r>
-      <w:proofErr w:type="gramEnd"/>
-      <w:r>
-        <w:rPr>
-          <w:sz w:val="24"/>
-          <w:szCs w:val="24"/>
-        </w:rPr>
-        <w:t xml:space="preserve"> </w:t>
+      <w:r>
+        <w:rPr>
+          <w:sz w:val="24"/>
+          <w:szCs w:val="24"/>
+        </w:rPr>
+        <w:t xml:space="preserve">réservation </w:t>
       </w:r>
       <w:r>
         <w:rPr>
@@ -1519,6 +1546,7 @@
           <w:sz w:val="24"/>
           <w:szCs w:val="24"/>
         </w:rPr>
+        <w:lastRenderedPageBreak/>
         <w:t>M à N</w:t>
       </w:r>
     </w:p>
@@ -1543,8 +1571,27 @@
           <w:sz w:val="24"/>
           <w:szCs w:val="24"/>
         </w:rPr>
-        <w:lastRenderedPageBreak/>
         <w:t>Réservations -&gt; Paiements</w:t>
+      </w:r>
+    </w:p>
+    <w:p>
+      <w:pPr>
+        <w:pStyle w:val="Paragraphedeliste"/>
+        <w:numPr>
+          <w:ilvl w:val="0"/>
+          <w:numId w:val="6"/>
+        </w:numPr>
+        <w:rPr>
+          <w:sz w:val="24"/>
+          <w:szCs w:val="24"/>
+        </w:rPr>
+      </w:pPr>
+      <w:r>
+        <w:rPr>
+          <w:sz w:val="24"/>
+          <w:szCs w:val="24"/>
+        </w:rPr>
+        <w:t>Plusieurs réservations ont un payement différent.</w:t>
       </w:r>
     </w:p>
     <w:p>
@@ -1559,21 +1606,12 @@
           <w:szCs w:val="24"/>
         </w:rPr>
       </w:pPr>
-      <w:proofErr w:type="gramStart"/>
-      <w:r>
-        <w:rPr>
-          <w:sz w:val="24"/>
-          <w:szCs w:val="24"/>
-        </w:rPr>
-        <w:t>réservation</w:t>
-      </w:r>
-      <w:proofErr w:type="gramEnd"/>
-      <w:r>
-        <w:rPr>
-          <w:sz w:val="24"/>
-          <w:szCs w:val="24"/>
-        </w:rPr>
-        <w:t xml:space="preserve"> – paiement</w:t>
+      <w:r>
+        <w:rPr>
+          <w:sz w:val="24"/>
+          <w:szCs w:val="24"/>
+        </w:rPr>
+        <w:t>réservation – paiement</w:t>
       </w:r>
     </w:p>
     <w:p>
@@ -1973,6 +2011,7 @@
         <w:rPr>
           <w:noProof/>
         </w:rPr>
+        <w:lastRenderedPageBreak/>
         <w:drawing>
           <wp:inline distT="0" distB="0" distL="0" distR="0" wp14:anchorId="6DA24FEA" wp14:editId="741EF34F">
             <wp:extent cx="2598869" cy="1948251"/>
@@ -2035,7 +2074,6 @@
           <w:sz w:val="24"/>
           <w:szCs w:val="24"/>
         </w:rPr>
-        <w:lastRenderedPageBreak/>
         <w:t xml:space="preserve">Voici </w:t>
       </w:r>
       <w:r>
@@ -2342,6 +2380,7 @@
         <w:rPr>
           <w:noProof/>
         </w:rPr>
+        <w:lastRenderedPageBreak/>
         <w:drawing>
           <wp:inline distT="0" distB="0" distL="0" distR="0" wp14:anchorId="7836B91A" wp14:editId="668D6DE4">
             <wp:extent cx="2731869" cy="2049219"/>
@@ -2398,7 +2437,6 @@
       </w:pPr>
       <w:bookmarkStart w:id="7" w:name="_Toc167714891"/>
       <w:r>
-        <w:lastRenderedPageBreak/>
         <w:t>Les fichiers de création de la BDD et du script d’insertion des données</w:t>
       </w:r>
       <w:bookmarkEnd w:id="7"/>
@@ -2470,6 +2508,232 @@
 <file path=word/numbering.xml><?xml version="1.0" encoding="utf-8"?>
 <w:numbering xmlns:wpc="http://schemas.microsoft.com/office/word/2010/wordprocessingCanvas" xmlns:cx="http://schemas.microsoft.com/office/drawing/2014/chartex" xmlns:cx1="http://schemas.microsoft.com/office/drawing/2015/9/8/chartex" xmlns:cx2="http://schemas.microsoft.com/office/drawing/2015/10/21/chartex" xmlns:cx3="http://schemas.microsoft.com/office/drawing/2016/5/9/chartex" xmlns:cx4="http://schemas.microsoft.com/office/drawing/2016/5/10/chartex" xmlns:cx5="http://schemas.microsoft.com/office/drawing/2016/5/11/chartex" xmlns:cx6="http://schemas.microsoft.com/office/drawing/2016/5/12/chartex" xmlns:cx7="http://schemas.microsoft.com/office/drawing/2016/5/13/chartex" xmlns:cx8="http://schemas.microsoft.com/office/drawing/2016/5/14/chartex" xmlns:mc="http://schemas.openxmlformats.org/markup-compatibility/2006" xmlns:aink="http://schemas.microsoft.com/office/drawing/2016/ink" xmlns:am3d="http://schemas.microsoft.com/office/drawing/2017/model3d" xmlns:o="urn:schemas-microsoft-com:office:office" xmlns:oel="http://schemas.microsoft.com/office/2019/extlst" xmlns:r="http://schemas.openxmlformats.org/officeDocument/2006/relationships" xmlns:m="http://schemas.openxmlformats.org/officeDocument/2006/math" xmlns:v="urn:schemas-microsoft-com:vml" xmlns:wp14="http://schemas.microsoft.com/office/word/2010/wordprocessingDrawing" xmlns:wp="http://schemas.openxmlformats.org/drawingml/2006/wordprocessingDrawing" xmlns:w10="urn:schemas-microsoft-com:office:word" xmlns:w="http://schemas.openxmlformats.org/wordprocessingml/2006/main" xmlns:w14="http://schemas.microsoft.com/office/word/2010/wordml" xmlns:w15="http://schemas.microsoft.com/office/word/2012/wordml" xmlns:w16cex="http://schemas.microsoft.com/office/word/2018/wordml/cex" xmlns:w16cid="http://schemas.microsoft.com/office/word/2016/wordml/cid" xmlns:w16="http://schemas.microsoft.com/office/word/2018/wordml" xmlns:w16du="http://schemas.microsoft.com/office/word/2023/wordml/word16du" xmlns:w16sdtdh="http://schemas.microsoft.com/office/word/2020/wordml/sdtdatahash" xmlns:w16se="http://schemas.microsoft.com/office/word/2015/wordml/symex" xmlns:wpg="http://schemas.microsoft.com/office/word/2010/wordprocessingGroup" xmlns:wpi="http://schemas.microsoft.com/office/word/2010/wordprocessingInk" xmlns:wne="http://schemas.microsoft.com/office/word/2006/wordml" xmlns:wps="http://schemas.microsoft.com/office/word/2010/wordprocessingShape" mc:Ignorable="w14 w15 w16se w16cid w16 w16cex w16sdtdh w16du wp14">
   <w:abstractNum w:abstractNumId="0" w15:restartNumberingAfterBreak="0">
+    <w:nsid w:val="03B85917"/>
+    <w:multiLevelType w:val="hybridMultilevel"/>
+    <w:tmpl w:val="FCF045A2"/>
+    <w:lvl w:ilvl="0" w:tplc="0C0C0001">
+      <w:start w:val="1"/>
+      <w:numFmt w:val="bullet"/>
+      <w:lvlText w:val=""/>
+      <w:lvlJc w:val="left"/>
+      <w:pPr>
+        <w:ind w:left="720" w:hanging="360"/>
+      </w:pPr>
+      <w:rPr>
+        <w:rFonts w:ascii="Symbol" w:hAnsi="Symbol" w:hint="default"/>
+      </w:rPr>
+    </w:lvl>
+    <w:lvl w:ilvl="1" w:tplc="0C0C0003" w:tentative="1">
+      <w:start w:val="1"/>
+      <w:numFmt w:val="bullet"/>
+      <w:lvlText w:val="o"/>
+      <w:lvlJc w:val="left"/>
+      <w:pPr>
+        <w:ind w:left="1440" w:hanging="360"/>
+      </w:pPr>
+      <w:rPr>
+        <w:rFonts w:ascii="Courier New" w:hAnsi="Courier New" w:cs="Courier New" w:hint="default"/>
+      </w:rPr>
+    </w:lvl>
+    <w:lvl w:ilvl="2" w:tplc="0C0C0005" w:tentative="1">
+      <w:start w:val="1"/>
+      <w:numFmt w:val="bullet"/>
+      <w:lvlText w:val=""/>
+      <w:lvlJc w:val="left"/>
+      <w:pPr>
+        <w:ind w:left="2160" w:hanging="360"/>
+      </w:pPr>
+      <w:rPr>
+        <w:rFonts w:ascii="Wingdings" w:hAnsi="Wingdings" w:hint="default"/>
+      </w:rPr>
+    </w:lvl>
+    <w:lvl w:ilvl="3" w:tplc="0C0C0001" w:tentative="1">
+      <w:start w:val="1"/>
+      <w:numFmt w:val="bullet"/>
+      <w:lvlText w:val=""/>
+      <w:lvlJc w:val="left"/>
+      <w:pPr>
+        <w:ind w:left="2880" w:hanging="360"/>
+      </w:pPr>
+      <w:rPr>
+        <w:rFonts w:ascii="Symbol" w:hAnsi="Symbol" w:hint="default"/>
+      </w:rPr>
+    </w:lvl>
+    <w:lvl w:ilvl="4" w:tplc="0C0C0003" w:tentative="1">
+      <w:start w:val="1"/>
+      <w:numFmt w:val="bullet"/>
+      <w:lvlText w:val="o"/>
+      <w:lvlJc w:val="left"/>
+      <w:pPr>
+        <w:ind w:left="3600" w:hanging="360"/>
+      </w:pPr>
+      <w:rPr>
+        <w:rFonts w:ascii="Courier New" w:hAnsi="Courier New" w:cs="Courier New" w:hint="default"/>
+      </w:rPr>
+    </w:lvl>
+    <w:lvl w:ilvl="5" w:tplc="0C0C0005" w:tentative="1">
+      <w:start w:val="1"/>
+      <w:numFmt w:val="bullet"/>
+      <w:lvlText w:val=""/>
+      <w:lvlJc w:val="left"/>
+      <w:pPr>
+        <w:ind w:left="4320" w:hanging="360"/>
+      </w:pPr>
+      <w:rPr>
+        <w:rFonts w:ascii="Wingdings" w:hAnsi="Wingdings" w:hint="default"/>
+      </w:rPr>
+    </w:lvl>
+    <w:lvl w:ilvl="6" w:tplc="0C0C0001" w:tentative="1">
+      <w:start w:val="1"/>
+      <w:numFmt w:val="bullet"/>
+      <w:lvlText w:val=""/>
+      <w:lvlJc w:val="left"/>
+      <w:pPr>
+        <w:ind w:left="5040" w:hanging="360"/>
+      </w:pPr>
+      <w:rPr>
+        <w:rFonts w:ascii="Symbol" w:hAnsi="Symbol" w:hint="default"/>
+      </w:rPr>
+    </w:lvl>
+    <w:lvl w:ilvl="7" w:tplc="0C0C0003" w:tentative="1">
+      <w:start w:val="1"/>
+      <w:numFmt w:val="bullet"/>
+      <w:lvlText w:val="o"/>
+      <w:lvlJc w:val="left"/>
+      <w:pPr>
+        <w:ind w:left="5760" w:hanging="360"/>
+      </w:pPr>
+      <w:rPr>
+        <w:rFonts w:ascii="Courier New" w:hAnsi="Courier New" w:cs="Courier New" w:hint="default"/>
+      </w:rPr>
+    </w:lvl>
+    <w:lvl w:ilvl="8" w:tplc="0C0C0005" w:tentative="1">
+      <w:start w:val="1"/>
+      <w:numFmt w:val="bullet"/>
+      <w:lvlText w:val=""/>
+      <w:lvlJc w:val="left"/>
+      <w:pPr>
+        <w:ind w:left="6480" w:hanging="360"/>
+      </w:pPr>
+      <w:rPr>
+        <w:rFonts w:ascii="Wingdings" w:hAnsi="Wingdings" w:hint="default"/>
+      </w:rPr>
+    </w:lvl>
+  </w:abstractNum>
+  <w:abstractNum w:abstractNumId="1" w15:restartNumberingAfterBreak="0">
+    <w:nsid w:val="11A7644B"/>
+    <w:multiLevelType w:val="hybridMultilevel"/>
+    <w:tmpl w:val="A9E67B1E"/>
+    <w:lvl w:ilvl="0" w:tplc="0C0C0001">
+      <w:start w:val="1"/>
+      <w:numFmt w:val="bullet"/>
+      <w:lvlText w:val=""/>
+      <w:lvlJc w:val="left"/>
+      <w:pPr>
+        <w:ind w:left="720" w:hanging="360"/>
+      </w:pPr>
+      <w:rPr>
+        <w:rFonts w:ascii="Symbol" w:hAnsi="Symbol" w:hint="default"/>
+      </w:rPr>
+    </w:lvl>
+    <w:lvl w:ilvl="1" w:tplc="0C0C0003" w:tentative="1">
+      <w:start w:val="1"/>
+      <w:numFmt w:val="bullet"/>
+      <w:lvlText w:val="o"/>
+      <w:lvlJc w:val="left"/>
+      <w:pPr>
+        <w:ind w:left="1440" w:hanging="360"/>
+      </w:pPr>
+      <w:rPr>
+        <w:rFonts w:ascii="Courier New" w:hAnsi="Courier New" w:cs="Courier New" w:hint="default"/>
+      </w:rPr>
+    </w:lvl>
+    <w:lvl w:ilvl="2" w:tplc="0C0C0005" w:tentative="1">
+      <w:start w:val="1"/>
+      <w:numFmt w:val="bullet"/>
+      <w:lvlText w:val=""/>
+      <w:lvlJc w:val="left"/>
+      <w:pPr>
+        <w:ind w:left="2160" w:hanging="360"/>
+      </w:pPr>
+      <w:rPr>
+        <w:rFonts w:ascii="Wingdings" w:hAnsi="Wingdings" w:hint="default"/>
+      </w:rPr>
+    </w:lvl>
+    <w:lvl w:ilvl="3" w:tplc="0C0C0001" w:tentative="1">
+      <w:start w:val="1"/>
+      <w:numFmt w:val="bullet"/>
+      <w:lvlText w:val=""/>
+      <w:lvlJc w:val="left"/>
+      <w:pPr>
+        <w:ind w:left="2880" w:hanging="360"/>
+      </w:pPr>
+      <w:rPr>
+        <w:rFonts w:ascii="Symbol" w:hAnsi="Symbol" w:hint="default"/>
+      </w:rPr>
+    </w:lvl>
+    <w:lvl w:ilvl="4" w:tplc="0C0C0003" w:tentative="1">
+      <w:start w:val="1"/>
+      <w:numFmt w:val="bullet"/>
+      <w:lvlText w:val="o"/>
+      <w:lvlJc w:val="left"/>
+      <w:pPr>
+        <w:ind w:left="3600" w:hanging="360"/>
+      </w:pPr>
+      <w:rPr>
+        <w:rFonts w:ascii="Courier New" w:hAnsi="Courier New" w:cs="Courier New" w:hint="default"/>
+      </w:rPr>
+    </w:lvl>
+    <w:lvl w:ilvl="5" w:tplc="0C0C0005" w:tentative="1">
+      <w:start w:val="1"/>
+      <w:numFmt w:val="bullet"/>
+      <w:lvlText w:val=""/>
+      <w:lvlJc w:val="left"/>
+      <w:pPr>
+        <w:ind w:left="4320" w:hanging="360"/>
+      </w:pPr>
+      <w:rPr>
+        <w:rFonts w:ascii="Wingdings" w:hAnsi="Wingdings" w:hint="default"/>
+      </w:rPr>
+    </w:lvl>
+    <w:lvl w:ilvl="6" w:tplc="0C0C0001" w:tentative="1">
+      <w:start w:val="1"/>
+      <w:numFmt w:val="bullet"/>
+      <w:lvlText w:val=""/>
+      <w:lvlJc w:val="left"/>
+      <w:pPr>
+        <w:ind w:left="5040" w:hanging="360"/>
+      </w:pPr>
+      <w:rPr>
+        <w:rFonts w:ascii="Symbol" w:hAnsi="Symbol" w:hint="default"/>
+      </w:rPr>
+    </w:lvl>
+    <w:lvl w:ilvl="7" w:tplc="0C0C0003" w:tentative="1">
+      <w:start w:val="1"/>
+      <w:numFmt w:val="bullet"/>
+      <w:lvlText w:val="o"/>
+      <w:lvlJc w:val="left"/>
+      <w:pPr>
+        <w:ind w:left="5760" w:hanging="360"/>
+      </w:pPr>
+      <w:rPr>
+        <w:rFonts w:ascii="Courier New" w:hAnsi="Courier New" w:cs="Courier New" w:hint="default"/>
+      </w:rPr>
+    </w:lvl>
+    <w:lvl w:ilvl="8" w:tplc="0C0C0005" w:tentative="1">
+      <w:start w:val="1"/>
+      <w:numFmt w:val="bullet"/>
+      <w:lvlText w:val=""/>
+      <w:lvlJc w:val="left"/>
+      <w:pPr>
+        <w:ind w:left="6480" w:hanging="360"/>
+      </w:pPr>
+      <w:rPr>
+        <w:rFonts w:ascii="Wingdings" w:hAnsi="Wingdings" w:hint="default"/>
+      </w:rPr>
+    </w:lvl>
+  </w:abstractNum>
+  <w:abstractNum w:abstractNumId="2" w15:restartNumberingAfterBreak="0">
     <w:nsid w:val="217E2792"/>
     <w:multiLevelType w:val="hybridMultilevel"/>
     <w:tmpl w:val="B2608DFA"/>
@@ -2582,7 +2846,7 @@
       </w:rPr>
     </w:lvl>
   </w:abstractNum>
-  <w:abstractNum w:abstractNumId="1" w15:restartNumberingAfterBreak="0">
+  <w:abstractNum w:abstractNumId="3" w15:restartNumberingAfterBreak="0">
     <w:nsid w:val="22183837"/>
     <w:multiLevelType w:val="hybridMultilevel"/>
     <w:tmpl w:val="9A6EE1CA"/>
@@ -2695,7 +2959,7 @@
       </w:rPr>
     </w:lvl>
   </w:abstractNum>
-  <w:abstractNum w:abstractNumId="2" w15:restartNumberingAfterBreak="0">
+  <w:abstractNum w:abstractNumId="4" w15:restartNumberingAfterBreak="0">
     <w:nsid w:val="43106FFB"/>
     <w:multiLevelType w:val="hybridMultilevel"/>
     <w:tmpl w:val="A230AED4"/>
@@ -2808,10 +3072,10 @@
       </w:rPr>
     </w:lvl>
   </w:abstractNum>
-  <w:abstractNum w:abstractNumId="3" w15:restartNumberingAfterBreak="0">
+  <w:abstractNum w:abstractNumId="5" w15:restartNumberingAfterBreak="0">
     <w:nsid w:val="4B98584C"/>
     <w:multiLevelType w:val="hybridMultilevel"/>
-    <w:tmpl w:val="4B6026B0"/>
+    <w:tmpl w:val="37D683DE"/>
     <w:lvl w:ilvl="0" w:tplc="0C0C0001">
       <w:start w:val="1"/>
       <w:numFmt w:val="bullet"/>
@@ -2922,15 +3186,21 @@
     </w:lvl>
   </w:abstractNum>
   <w:num w:numId="1" w16cid:durableId="1321933068">
+    <w:abstractNumId w:val="2"/>
+  </w:num>
+  <w:num w:numId="2" w16cid:durableId="1196112741">
+    <w:abstractNumId w:val="5"/>
+  </w:num>
+  <w:num w:numId="3" w16cid:durableId="321469812">
+    <w:abstractNumId w:val="4"/>
+  </w:num>
+  <w:num w:numId="4" w16cid:durableId="2129733755">
+    <w:abstractNumId w:val="3"/>
+  </w:num>
+  <w:num w:numId="5" w16cid:durableId="2131972064">
     <w:abstractNumId w:val="0"/>
   </w:num>
-  <w:num w:numId="2" w16cid:durableId="1196112741">
-    <w:abstractNumId w:val="3"/>
-  </w:num>
-  <w:num w:numId="3" w16cid:durableId="321469812">
-    <w:abstractNumId w:val="2"/>
-  </w:num>
-  <w:num w:numId="4" w16cid:durableId="2129733755">
+  <w:num w:numId="6" w16cid:durableId="159010614">
     <w:abstractNumId w:val="1"/>
   </w:num>
 </w:numbering>
@@ -3675,6 +3945,8 @@
     <w:rsid w:val="008B5E03"/>
     <w:rsid w:val="00BD0AFA"/>
     <w:rsid w:val="00C24608"/>
+    <w:rsid w:val="00D47078"/>
+    <w:rsid w:val="00E15A10"/>
     <w:rsid w:val="00FD72EC"/>
   </w:rsids>
   <m:mathPr>

</xml_diff>